<commit_message>
Change in adam program+changes in Report+Added some files
</commit_message>
<xml_diff>
--- a/Project (2).docx
+++ b/Project (2).docx
@@ -383,7 +383,7 @@
           <w:sz w:val="24"/>
           <w:szCs w:val="24"/>
         </w:rPr>
-        <w:t xml:space="preserve">Chapter 2 presents the problem statement and dataset description. Chapter 3 provides  description about different related work. and Chapter 4 explains about the different </w:t>
+        <w:t xml:space="preserve">Chapter 2 presents the problem statement and dataset description. Chapter 3 provides  description about different related work. Chapter 4 explains about the different </w:t>
       </w:r>
       <w:r>
         <w:rPr>
@@ -2701,7 +2701,11 @@
       </w:pPr>
       <w:r>
         <w:rPr/>
-        <w:t>Data Encoding</w:t>
+        <w:t xml:space="preserve">Data </w:t>
+      </w:r>
+      <w:r>
+        <w:rPr/>
+        <w:t>Preparation</w:t>
       </w:r>
     </w:p>
     <w:p>
@@ -2790,6 +2794,19 @@
         </w:rPr>
         <w:t xml:space="preserve">poutcome and 1 categorical target attribute </w:t>
       </w:r>
+      <w:r>
+        <w:rPr>
+          <w:rFonts w:eastAsia="Arial" w:cs="Arial"/>
+          <w:b w:val="false"/>
+          <w:bCs w:val="false"/>
+          <w:i w:val="false"/>
+          <w:iCs w:val="false"/>
+          <w:color w:val="000000"/>
+          <w:sz w:val="24"/>
+          <w:szCs w:val="24"/>
+        </w:rPr>
+        <w:t>y</w:t>
+      </w:r>
     </w:p>
     <w:p>
       <w:pPr>
@@ -2798,7 +2815,6 @@
         <w:jc w:val="center"/>
         <w:rPr/>
       </w:pPr>
-      <w:bookmarkStart w:id="7" w:name="__DdeLink__657_960130295"/>
       <w:r>
         <w:drawing>
           <wp:anchor behindDoc="0" distT="0" distB="0" distL="0" distR="0" simplePos="0" locked="0" layoutInCell="1" allowOverlap="1" relativeHeight="4">
@@ -2872,7 +2888,6 @@
         </w:rPr>
         <w:t xml:space="preserve"> Attributes description before  implementing Encoding</w:t>
       </w:r>
-      <w:bookmarkEnd w:id="7"/>
     </w:p>
     <w:p>
       <w:pPr>
@@ -2956,29 +2971,95 @@
           <w:sz w:val="24"/>
           <w:szCs w:val="24"/>
         </w:rPr>
-        <w:t xml:space="preserve">}. So we use scikit-learn's LabelEncoder to encode a pandas DataFrame of string labels which converts each class under specified feature to a numerical value. {cite :encode} </w:t>
-      </w:r>
-    </w:p>
-    <w:p>
-      <w:pPr>
-        <w:pStyle w:val="Normal"/>
-        <w:ind w:hanging="0"/>
-        <w:jc w:val="both"/>
+        <w:t>}. So we use scikit-learn's LabelEncoder to encode a pandas DataFrame of string labels which converts each class under specified feature to a numerical value. {cite :encode}.</w:t>
+      </w:r>
+      <w:r>
         <w:rPr>
           <w:rFonts w:ascii="Times New Roman" w:hAnsi="Times New Roman"/>
           <w:b w:val="false"/>
           <w:i w:val="false"/>
           <w:caps w:val="false"/>
           <w:smallCaps w:val="false"/>
+          <w:color w:val="000000"/>
           <w:spacing w:val="0"/>
           <w:sz w:val="24"/>
           <w:szCs w:val="24"/>
         </w:rPr>
-      </w:pPr>
-      <w:r>
-        <w:rPr>
-          <w:sz w:val="24"/>
-        </w:rPr>
+        <w:t xml:space="preserve"> Label encoding is simply converting each value in a column to a number. </w:t>
+      </w:r>
+      <w:r>
+        <w:rPr>
+          <w:rFonts w:ascii="Times New Roman" w:hAnsi="Times New Roman"/>
+          <w:b w:val="false"/>
+          <w:i w:val="false"/>
+          <w:caps w:val="false"/>
+          <w:smallCaps w:val="false"/>
+          <w:color w:val="000000"/>
+          <w:spacing w:val="0"/>
+          <w:sz w:val="24"/>
+          <w:szCs w:val="24"/>
+        </w:rPr>
+        <w:t>It</w:t>
+      </w:r>
+      <w:r>
+        <w:rPr>
+          <w:rFonts w:ascii="Times New Roman" w:hAnsi="Times New Roman"/>
+          <w:b w:val="false"/>
+          <w:i w:val="false"/>
+          <w:caps w:val="false"/>
+          <w:smallCaps w:val="false"/>
+          <w:color w:val="000000"/>
+          <w:spacing w:val="0"/>
+          <w:sz w:val="24"/>
+          <w:szCs w:val="24"/>
+        </w:rPr>
+        <w:t xml:space="preserve"> is quite easy to roll your own label encoder that operates on multiple columns of your choosing, and returns a transformed dataframe. Creating a custom encoder involves simply creating a class that responds to the fit(), transform(), and fit_transform() methods. </w:t>
+      </w:r>
+      <w:r>
+        <w:rPr>
+          <w:rFonts w:ascii="Times New Roman" w:hAnsi="Times New Roman"/>
+          <w:b w:val="false"/>
+          <w:i w:val="false"/>
+          <w:caps w:val="false"/>
+          <w:smallCaps w:val="false"/>
+          <w:color w:val="000000"/>
+          <w:spacing w:val="0"/>
+          <w:sz w:val="24"/>
+          <w:szCs w:val="24"/>
+        </w:rPr>
+        <w:t>Using this technique  we transform all 1</w:t>
+      </w:r>
+      <w:r>
+        <w:rPr>
+          <w:rFonts w:eastAsia="Arial" w:cs="Arial" w:ascii="Times New Roman" w:hAnsi="Times New Roman"/>
+          <w:b w:val="false"/>
+          <w:bCs w:val="false"/>
+          <w:i w:val="false"/>
+          <w:iCs w:val="false"/>
+          <w:caps w:val="false"/>
+          <w:smallCaps w:val="false"/>
+          <w:color w:val="000000"/>
+          <w:spacing w:val="0"/>
+          <w:sz w:val="24"/>
+          <w:szCs w:val="24"/>
+        </w:rPr>
+        <w:t xml:space="preserve">0 multi-valued categorical attributes </w:t>
+      </w:r>
+      <w:r>
+        <w:rPr>
+          <w:rFonts w:eastAsia="Arial" w:cs="Arial" w:ascii="Times New Roman" w:hAnsi="Times New Roman"/>
+          <w:b w:val="false"/>
+          <w:bCs w:val="false"/>
+          <w:i w:val="false"/>
+          <w:iCs w:val="false"/>
+          <w:caps w:val="false"/>
+          <w:smallCaps w:val="false"/>
+          <w:color w:val="000000"/>
+          <w:spacing w:val="0"/>
+          <w:sz w:val="24"/>
+          <w:szCs w:val="24"/>
+        </w:rPr>
+        <w:t>and 1 binary target attributes. Figure 3 and Figure 4 explains about the attributes before and after implementing encoding respectively.</w:t>
       </w:r>
     </w:p>
     <w:p>
@@ -3139,6 +3220,652 @@
         <w:pStyle w:val="Normal"/>
         <w:ind w:hanging="0"/>
         <w:jc w:val="left"/>
+        <w:rPr/>
+      </w:pPr>
+      <w:r>
+        <w:rPr/>
+      </w:r>
+    </w:p>
+    <w:p>
+      <w:pPr>
+        <w:pStyle w:val="Normal"/>
+        <w:jc w:val="left"/>
+        <w:rPr>
+          <w:sz w:val="24"/>
+          <w:szCs w:val="24"/>
+        </w:rPr>
+      </w:pPr>
+      <w:r>
+        <w:rPr>
+          <w:sz w:val="24"/>
+          <w:szCs w:val="24"/>
+        </w:rPr>
+        <w:t>We retrieve source data with the help of pandas and then we encoded the categorical attributes into numerical and data  is still pandas dataframe. So we</w:t>
+      </w:r>
+      <w:r>
+        <w:rPr>
+          <w:sz w:val="24"/>
+          <w:szCs w:val="24"/>
+        </w:rPr>
+        <w:t xml:space="preserve"> convert a Pandas data frame to the x,y inputs that TensorFlow needs.</w:t>
+      </w:r>
+    </w:p>
+    <w:p>
+      <w:pPr>
+        <w:pStyle w:val="Normal"/>
+        <w:rPr>
+          <w:sz w:val="24"/>
+          <w:szCs w:val="24"/>
+        </w:rPr>
+      </w:pPr>
+      <w:r>
+        <w:rPr>
+          <w:sz w:val="24"/>
+          <w:szCs w:val="24"/>
+        </w:rPr>
+      </w:r>
+    </w:p>
+    <w:p>
+      <w:pPr>
+        <w:pStyle w:val="Heading3"/>
+        <w:ind w:firstLine="288"/>
+        <w:rPr/>
+      </w:pPr>
+      <w:r>
+        <w:rPr/>
+        <w:t>Data Splitting</w:t>
+      </w:r>
+    </w:p>
+    <w:p>
+      <w:pPr>
+        <w:pStyle w:val="Normal"/>
+        <w:jc w:val="both"/>
+        <w:rPr/>
+      </w:pPr>
+      <w:r>
+        <w:rPr>
+          <w:color w:val="000000"/>
+          <w:sz w:val="24"/>
+          <w:szCs w:val="24"/>
+        </w:rPr>
+        <w:t xml:space="preserve">The dataset is divided into training data and test data with the intention of using the training data to find the parameters of the particular model being used (fitting the model on the training data) and then applying this to the test data to determine the model’s performance and to draw conclusions about its predictive capability. This can be done with a train_test_split </w:t>
+      </w:r>
+      <w:r>
+        <w:rPr>
+          <w:color w:val="000000"/>
+          <w:sz w:val="24"/>
+          <w:szCs w:val="24"/>
+        </w:rPr>
+        <w:t>class of sklearn library</w:t>
+      </w:r>
+      <w:r>
+        <w:rPr>
+          <w:color w:val="000000"/>
+          <w:sz w:val="24"/>
+          <w:szCs w:val="24"/>
+        </w:rPr>
+        <w:t xml:space="preserve"> by specifying </w:t>
+      </w:r>
+      <w:r>
+        <w:rPr>
+          <w:color w:val="000000"/>
+          <w:sz w:val="24"/>
+          <w:szCs w:val="24"/>
+        </w:rPr>
+        <w:t>test_size for test set and the remaining will be training set</w:t>
+      </w:r>
+      <w:r>
+        <w:rPr>
+          <w:color w:val="000000"/>
+          <w:sz w:val="24"/>
+          <w:szCs w:val="24"/>
+        </w:rPr>
+        <w:t xml:space="preserve">. In this project the dataset is split into training set and testing set with 80% for training and 20% for testing. </w:t>
+      </w:r>
+      <w:r>
+        <w:rPr>
+          <w:color w:val="000000"/>
+          <w:sz w:val="24"/>
+          <w:szCs w:val="24"/>
+        </w:rPr>
+        <w:t xml:space="preserve">There is third dataset which we utilized in this project, validation set which we created at the time of model creation.  We divided the validation set </w:t>
+      </w:r>
+      <w:r>
+        <w:rPr>
+          <w:color w:val="000000"/>
+          <w:sz w:val="24"/>
+          <w:szCs w:val="24"/>
+        </w:rPr>
+        <w:t>to 20%</w:t>
+      </w:r>
+      <w:r>
+        <w:rPr>
+          <w:color w:val="000000"/>
+          <w:sz w:val="24"/>
+          <w:szCs w:val="24"/>
+        </w:rPr>
+        <w:t xml:space="preserve"> from training set instead of overall dataset.</w:t>
+      </w:r>
+    </w:p>
+    <w:p>
+      <w:pPr>
+        <w:pStyle w:val="Normal"/>
+        <w:jc w:val="both"/>
+        <w:rPr>
+          <w:color w:val="000000"/>
+        </w:rPr>
+      </w:pPr>
+      <w:r>
+        <w:rPr>
+          <w:rFonts w:ascii="Times New Roman" w:hAnsi="Times New Roman"/>
+          <w:sz w:val="24"/>
+          <w:szCs w:val="24"/>
+        </w:rPr>
+      </w:r>
+    </w:p>
+    <w:p>
+      <w:pPr>
+        <w:pStyle w:val="Normal"/>
+        <w:jc w:val="both"/>
+        <w:rPr>
+          <w:color w:val="000000"/>
+          <w:sz w:val="24"/>
+          <w:szCs w:val="24"/>
+        </w:rPr>
+      </w:pPr>
+      <w:r>
+        <w:rPr>
+          <w:rStyle w:val="StrongEmphasis"/>
+          <w:rFonts w:ascii="Times New Roman" w:hAnsi="Times New Roman"/>
+          <w:b/>
+          <w:bCs/>
+          <w:i w:val="false"/>
+          <w:iCs w:val="false"/>
+          <w:color w:val="000000"/>
+          <w:spacing w:val="0"/>
+          <w:sz w:val="24"/>
+          <w:szCs w:val="24"/>
+        </w:rPr>
+        <w:t>Training Dataset</w:t>
+      </w:r>
+      <w:r>
+        <w:rPr>
+          <w:rFonts w:ascii="Times New Roman" w:hAnsi="Times New Roman"/>
+          <w:b/>
+          <w:bCs/>
+          <w:i w:val="false"/>
+          <w:iCs w:val="false"/>
+          <w:color w:val="000000"/>
+          <w:spacing w:val="0"/>
+          <w:sz w:val="24"/>
+          <w:szCs w:val="24"/>
+        </w:rPr>
+        <w:t>:</w:t>
+      </w:r>
+      <w:r>
+        <w:rPr>
+          <w:rFonts w:ascii="Times New Roman" w:hAnsi="Times New Roman"/>
+          <w:b w:val="false"/>
+          <w:i w:val="false"/>
+          <w:iCs w:val="false"/>
+          <w:color w:val="000000"/>
+          <w:spacing w:val="0"/>
+          <w:sz w:val="24"/>
+          <w:szCs w:val="24"/>
+        </w:rPr>
+        <w:t xml:space="preserve"> The sample of data used to fit the model.</w:t>
+      </w:r>
+    </w:p>
+    <w:p>
+      <w:pPr>
+        <w:pStyle w:val="Normal"/>
+        <w:jc w:val="both"/>
+        <w:rPr>
+          <w:color w:val="000000"/>
+          <w:sz w:val="24"/>
+          <w:szCs w:val="24"/>
+        </w:rPr>
+      </w:pPr>
+      <w:r>
+        <w:rPr>
+          <w:rStyle w:val="StrongEmphasis"/>
+          <w:rFonts w:ascii="Times New Roman" w:hAnsi="Times New Roman"/>
+          <w:b/>
+          <w:bCs/>
+          <w:i w:val="false"/>
+          <w:iCs w:val="false"/>
+          <w:color w:val="000000"/>
+          <w:spacing w:val="0"/>
+          <w:sz w:val="24"/>
+          <w:szCs w:val="24"/>
+        </w:rPr>
+        <w:t>Validation Dataset</w:t>
+      </w:r>
+      <w:r>
+        <w:rPr>
+          <w:rFonts w:ascii="Times New Roman" w:hAnsi="Times New Roman"/>
+          <w:b/>
+          <w:bCs/>
+          <w:i w:val="false"/>
+          <w:iCs w:val="false"/>
+          <w:color w:val="000000"/>
+          <w:spacing w:val="0"/>
+          <w:sz w:val="24"/>
+          <w:szCs w:val="24"/>
+        </w:rPr>
+        <w:t>:</w:t>
+      </w:r>
+      <w:r>
+        <w:rPr>
+          <w:rFonts w:ascii="Times New Roman" w:hAnsi="Times New Roman"/>
+          <w:b w:val="false"/>
+          <w:i w:val="false"/>
+          <w:iCs w:val="false"/>
+          <w:color w:val="000000"/>
+          <w:spacing w:val="0"/>
+          <w:sz w:val="24"/>
+          <w:szCs w:val="24"/>
+        </w:rPr>
+        <w:t xml:space="preserve"> The sample of data used to provide an unbiased evaluation of a model fit on the training dataset while tuning model hyperparameters. The evaluation becomes more biased as skill on the validation dataset is incorporated into the model configuration.</w:t>
+      </w:r>
+    </w:p>
+    <w:p>
+      <w:pPr>
+        <w:pStyle w:val="Normal"/>
+        <w:jc w:val="both"/>
+        <w:rPr/>
+      </w:pPr>
+      <w:r>
+        <w:rPr>
+          <w:rStyle w:val="StrongEmphasis"/>
+          <w:rFonts w:ascii="Times New Roman" w:hAnsi="Times New Roman"/>
+          <w:b/>
+          <w:bCs/>
+          <w:i w:val="false"/>
+          <w:iCs w:val="false"/>
+          <w:color w:val="000000"/>
+          <w:spacing w:val="0"/>
+          <w:sz w:val="24"/>
+          <w:szCs w:val="24"/>
+        </w:rPr>
+        <w:t>Test Dataset</w:t>
+      </w:r>
+      <w:r>
+        <w:rPr>
+          <w:rFonts w:ascii="Times New Roman" w:hAnsi="Times New Roman"/>
+          <w:b/>
+          <w:bCs/>
+          <w:i w:val="false"/>
+          <w:iCs w:val="false"/>
+          <w:color w:val="000000"/>
+          <w:spacing w:val="0"/>
+          <w:sz w:val="24"/>
+          <w:szCs w:val="24"/>
+        </w:rPr>
+        <w:t>:</w:t>
+      </w:r>
+      <w:r>
+        <w:rPr>
+          <w:rFonts w:ascii="Times New Roman" w:hAnsi="Times New Roman"/>
+          <w:b w:val="false"/>
+          <w:i w:val="false"/>
+          <w:iCs w:val="false"/>
+          <w:color w:val="000000"/>
+          <w:spacing w:val="0"/>
+          <w:sz w:val="24"/>
+          <w:szCs w:val="24"/>
+        </w:rPr>
+        <w:t xml:space="preserve"> The sample of data used to provide an unbiased evaluation of a final model fit on the training dataset.</w:t>
+      </w:r>
+      <w:r>
+        <w:rPr>
+          <w:rFonts w:ascii="Times New Roman" w:hAnsi="Times New Roman"/>
+          <w:b w:val="false"/>
+          <w:i w:val="false"/>
+          <w:iCs w:val="false"/>
+          <w:color w:val="000000"/>
+          <w:spacing w:val="0"/>
+          <w:sz w:val="24"/>
+          <w:szCs w:val="24"/>
+        </w:rPr>
+        <w:t>{cite:</w:t>
+      </w:r>
+      <w:r>
+        <w:rPr>
+          <w:rFonts w:ascii="Times New Roman" w:hAnsi="Times New Roman"/>
+          <w:b w:val="false"/>
+          <w:i w:val="false"/>
+          <w:iCs w:val="false"/>
+          <w:caps w:val="false"/>
+          <w:smallCaps w:val="false"/>
+          <w:color w:val="000000"/>
+          <w:spacing w:val="0"/>
+          <w:sz w:val="24"/>
+          <w:szCs w:val="24"/>
+        </w:rPr>
+        <w:t>Train, Validation and Test</w:t>
+      </w:r>
+      <w:r>
+        <w:rPr>
+          <w:rFonts w:ascii="Times New Roman" w:hAnsi="Times New Roman"/>
+          <w:b w:val="false"/>
+          <w:i w:val="false"/>
+          <w:iCs w:val="false"/>
+          <w:color w:val="000000"/>
+          <w:spacing w:val="0"/>
+          <w:sz w:val="24"/>
+          <w:szCs w:val="24"/>
+        </w:rPr>
+        <w:t>}</w:t>
+      </w:r>
+    </w:p>
+    <w:p>
+      <w:pPr>
+        <w:pStyle w:val="Normal"/>
+        <w:jc w:val="both"/>
+        <w:rPr>
+          <w:color w:val="000000"/>
+          <w:sz w:val="24"/>
+          <w:szCs w:val="24"/>
+        </w:rPr>
+      </w:pPr>
+      <w:r>
+        <w:rPr/>
+      </w:r>
+    </w:p>
+    <w:p>
+      <w:pPr>
+        <w:pStyle w:val="Normal"/>
+        <w:jc w:val="both"/>
+        <w:rPr>
+          <w:color w:val="000000"/>
+          <w:sz w:val="24"/>
+          <w:szCs w:val="24"/>
+        </w:rPr>
+      </w:pPr>
+      <w:r>
+        <w:rPr/>
+        <w:drawing>
+          <wp:anchor behindDoc="0" distT="0" distB="0" distL="0" distR="0" simplePos="0" locked="0" layoutInCell="1" allowOverlap="1" relativeHeight="6">
+            <wp:simplePos x="0" y="0"/>
+            <wp:positionH relativeFrom="column">
+              <wp:align>center</wp:align>
+            </wp:positionH>
+            <wp:positionV relativeFrom="paragraph">
+              <wp:posOffset>635</wp:posOffset>
+            </wp:positionV>
+            <wp:extent cx="2578735" cy="614680"/>
+            <wp:effectExtent l="0" t="0" r="0" b="0"/>
+            <wp:wrapSquare wrapText="largest"/>
+            <wp:docPr id="5" name="Image5" descr=""/>
+            <wp:cNvGraphicFramePr>
+              <a:graphicFrameLocks xmlns:a="http://schemas.openxmlformats.org/drawingml/2006/main" noChangeAspect="1"/>
+            </wp:cNvGraphicFramePr>
+            <a:graphic xmlns:a="http://schemas.openxmlformats.org/drawingml/2006/main">
+              <a:graphicData uri="http://schemas.openxmlformats.org/drawingml/2006/picture">
+                <pic:pic xmlns:pic="http://schemas.openxmlformats.org/drawingml/2006/picture">
+                  <pic:nvPicPr>
+                    <pic:cNvPr id="5" name="Image5" descr=""/>
+                    <pic:cNvPicPr>
+                      <a:picLocks noChangeAspect="1" noChangeArrowheads="1"/>
+                    </pic:cNvPicPr>
+                  </pic:nvPicPr>
+                  <pic:blipFill>
+                    <a:blip r:embed="rId8"/>
+                    <a:stretch>
+                      <a:fillRect/>
+                    </a:stretch>
+                  </pic:blipFill>
+                  <pic:spPr bwMode="auto">
+                    <a:xfrm>
+                      <a:off x="0" y="0"/>
+                      <a:ext cx="2578735" cy="614680"/>
+                    </a:xfrm>
+                    <a:prstGeom prst="rect">
+                      <a:avLst/>
+                    </a:prstGeom>
+                  </pic:spPr>
+                </pic:pic>
+              </a:graphicData>
+            </a:graphic>
+          </wp:anchor>
+        </w:drawing>
+      </w:r>
+    </w:p>
+    <w:p>
+      <w:pPr>
+        <w:pStyle w:val="Normal"/>
+        <w:jc w:val="both"/>
+        <w:rPr>
+          <w:color w:val="000000"/>
+          <w:sz w:val="24"/>
+          <w:szCs w:val="24"/>
+        </w:rPr>
+      </w:pPr>
+      <w:r>
+        <w:rPr/>
+      </w:r>
+    </w:p>
+    <w:p>
+      <w:pPr>
+        <w:pStyle w:val="Normal"/>
+        <w:jc w:val="both"/>
+        <w:rPr>
+          <w:color w:val="000000"/>
+          <w:sz w:val="24"/>
+          <w:szCs w:val="24"/>
+        </w:rPr>
+      </w:pPr>
+      <w:r>
+        <w:rPr/>
+      </w:r>
+    </w:p>
+    <w:p>
+      <w:pPr>
+        <w:pStyle w:val="Normal"/>
+        <w:rPr/>
+      </w:pPr>
+      <w:r>
+        <w:rPr/>
+      </w:r>
+    </w:p>
+    <w:p>
+      <w:pPr>
+        <w:pStyle w:val="Normal"/>
+        <w:ind w:hanging="0"/>
+        <w:jc w:val="center"/>
+        <w:rPr/>
+      </w:pPr>
+      <w:r>
+        <w:rPr>
+          <w:rFonts w:eastAsia="Arial" w:cs="Arial"/>
+          <w:b w:val="false"/>
+          <w:bCs w:val="false"/>
+          <w:i w:val="false"/>
+          <w:iCs w:val="false"/>
+          <w:color w:val="000000"/>
+          <w:sz w:val="24"/>
+          <w:szCs w:val="24"/>
+        </w:rPr>
+        <w:t>Fig.</w:t>
+      </w:r>
+      <w:r>
+        <w:rPr>
+          <w:rFonts w:eastAsia="Arial" w:cs="Arial"/>
+          <w:b w:val="false"/>
+          <w:bCs w:val="false"/>
+          <w:i w:val="false"/>
+          <w:iCs w:val="false"/>
+          <w:color w:val="000000"/>
+          <w:sz w:val="24"/>
+          <w:szCs w:val="24"/>
+        </w:rPr>
+        <w:t>5</w:t>
+      </w:r>
+      <w:r>
+        <w:rPr>
+          <w:rFonts w:eastAsia="Arial" w:cs="Arial"/>
+          <w:b w:val="false"/>
+          <w:bCs w:val="false"/>
+          <w:i w:val="false"/>
+          <w:iCs w:val="false"/>
+          <w:color w:val="000000"/>
+          <w:sz w:val="24"/>
+          <w:szCs w:val="24"/>
+        </w:rPr>
+        <w:t>.</w:t>
+      </w:r>
+      <w:r>
+        <w:rPr>
+          <w:rFonts w:eastAsia="Arial" w:cs="Arial"/>
+          <w:b w:val="false"/>
+          <w:bCs w:val="false"/>
+          <w:i/>
+          <w:iCs w:val="false"/>
+          <w:color w:val="000000" w:themeColor="text1"/>
+          <w:sz w:val="24"/>
+          <w:szCs w:val="24"/>
+        </w:rPr>
+        <w:t xml:space="preserve"> </w:t>
+      </w:r>
+      <w:r>
+        <w:rPr>
+          <w:rFonts w:eastAsia="Arial" w:cs="Arial"/>
+          <w:b w:val="false"/>
+          <w:bCs w:val="false"/>
+          <w:i/>
+          <w:iCs w:val="false"/>
+          <w:color w:val="000000" w:themeColor="text1"/>
+          <w:sz w:val="24"/>
+          <w:szCs w:val="24"/>
+        </w:rPr>
+        <w:t>Description showing the splitting of dataset</w:t>
+      </w:r>
+    </w:p>
+    <w:p>
+      <w:pPr>
+        <w:pStyle w:val="Normal"/>
+        <w:rPr/>
+      </w:pPr>
+      <w:r>
+        <w:rPr/>
+      </w:r>
+    </w:p>
+    <w:p>
+      <w:pPr>
+        <w:pStyle w:val="Heading3"/>
+        <w:ind w:firstLine="288"/>
+        <w:rPr/>
+      </w:pPr>
+      <w:r>
+        <w:rPr/>
+        <w:t>Data Scaling</w:t>
+      </w:r>
+    </w:p>
+    <w:p>
+      <w:pPr>
+        <w:pStyle w:val="Normal"/>
+        <w:ind w:hanging="0"/>
+        <w:jc w:val="left"/>
+        <w:rPr>
+          <w:rFonts w:ascii="Times New Roman" w:hAnsi="Times New Roman"/>
+          <w:b w:val="false"/>
+          <w:i w:val="false"/>
+          <w:caps w:val="false"/>
+          <w:smallCaps w:val="false"/>
+          <w:color w:val="3C3C3B"/>
+          <w:spacing w:val="0"/>
+          <w:sz w:val="24"/>
+        </w:rPr>
+      </w:pPr>
+      <w:r>
+        <w:rPr>
+          <w:rFonts w:eastAsia="Arial" w:cs="Arial" w:ascii="Times New Roman" w:hAnsi="Times New Roman"/>
+          <w:b w:val="false"/>
+          <w:bCs w:val="false"/>
+          <w:i w:val="false"/>
+          <w:iCs w:val="false"/>
+          <w:caps w:val="false"/>
+          <w:smallCaps w:val="false"/>
+          <w:color w:val="000000"/>
+          <w:spacing w:val="0"/>
+          <w:sz w:val="24"/>
+          <w:szCs w:val="24"/>
+        </w:rPr>
+        <w:t>A generic dataset is made up of different values which can be drawn from different distributions, having different scales and, sometimes, there are also outliers. A machine learning algorithm isn't naturally able to distinguish among these various situations, and therefore, it's always preferable to standardize datasets before processing them.</w:t>
+      </w:r>
+    </w:p>
+    <w:p>
+      <w:pPr>
+        <w:pStyle w:val="Normal"/>
+        <w:ind w:hanging="0"/>
+        <w:jc w:val="left"/>
+        <w:rPr/>
+      </w:pPr>
+      <w:r>
+        <w:rPr>
+          <w:rFonts w:eastAsia="Arial" w:cs="Arial"/>
+          <w:b w:val="false"/>
+          <w:bCs w:val="false"/>
+          <w:i w:val="false"/>
+          <w:iCs w:val="false"/>
+          <w:color w:val="000000"/>
+          <w:sz w:val="24"/>
+          <w:szCs w:val="24"/>
+        </w:rPr>
+        <w:t xml:space="preserve">To solve this we use </w:t>
+      </w:r>
+      <w:r>
+        <w:rPr>
+          <w:rFonts w:eastAsia="Arial" w:cs="Arial" w:ascii="Times New Roman" w:hAnsi="Times New Roman"/>
+          <w:b w:val="false"/>
+          <w:bCs w:val="false"/>
+          <w:i w:val="false"/>
+          <w:iCs w:val="false"/>
+          <w:caps w:val="false"/>
+          <w:smallCaps w:val="false"/>
+          <w:color w:val="000000"/>
+          <w:spacing w:val="0"/>
+          <w:sz w:val="24"/>
+          <w:szCs w:val="24"/>
+        </w:rPr>
+        <w:t xml:space="preserve">scikit-learn's </w:t>
+      </w:r>
+      <w:r>
+        <w:rPr>
+          <w:rFonts w:eastAsia="Arial" w:cs="Arial" w:ascii="Times New Roman" w:hAnsi="Times New Roman"/>
+          <w:b w:val="false"/>
+          <w:bCs w:val="false"/>
+          <w:i w:val="false"/>
+          <w:iCs w:val="false"/>
+          <w:caps w:val="false"/>
+          <w:smallCaps w:val="false"/>
+          <w:color w:val="000000"/>
+          <w:spacing w:val="0"/>
+          <w:sz w:val="24"/>
+          <w:szCs w:val="24"/>
+        </w:rPr>
+        <w:t xml:space="preserve">StandardScaler. </w:t>
+      </w:r>
+      <w:r>
+        <w:rPr>
+          <w:rFonts w:eastAsia="Arial" w:cs="Arial"/>
+          <w:b w:val="false"/>
+          <w:bCs w:val="false"/>
+          <w:i w:val="false"/>
+          <w:iCs w:val="false"/>
+          <w:color w:val="000000"/>
+          <w:sz w:val="24"/>
+          <w:szCs w:val="24"/>
+        </w:rPr>
+        <w:t>The idea behind StandardScaler is that it will transform your data such that its distribution will have a mean value 0 and standard deviation of 1. Given the distribution of the data, each value in the dataset will have the sample mean value subtracted, and then divided by the standard deviation of the whole dataset.</w:t>
+      </w:r>
+    </w:p>
+    <w:p>
+      <w:pPr>
+        <w:pStyle w:val="Normal"/>
+        <w:ind w:hanging="0"/>
+        <w:jc w:val="left"/>
         <w:rPr>
           <w:rFonts w:eastAsia="Arial" w:cs="Arial"/>
           <w:b w:val="false"/>
@@ -3158,121 +3885,150 @@
     </w:p>
     <w:p>
       <w:pPr>
-        <w:pStyle w:val="Heading3"/>
-        <w:ind w:firstLine="288"/>
-        <w:rPr/>
-      </w:pPr>
-      <w:r>
-        <w:rPr/>
-        <w:t>Data preparation</w:t>
-      </w:r>
-    </w:p>
-    <w:p>
-      <w:pPr>
-        <w:pStyle w:val="Normal"/>
-        <w:rPr/>
-      </w:pPr>
-      <w:r>
-        <w:rPr/>
-      </w:r>
-    </w:p>
-    <w:p>
-      <w:pPr>
-        <w:pStyle w:val="Normal"/>
-        <w:rPr/>
-      </w:pPr>
-      <w:r>
-        <w:rPr/>
-      </w:r>
-    </w:p>
-    <w:p>
-      <w:pPr>
-        <w:pStyle w:val="Heading3"/>
-        <w:ind w:firstLine="288"/>
-        <w:rPr/>
-      </w:pPr>
-      <w:r>
-        <w:rPr/>
-        <w:t>Data Splitting</w:t>
-      </w:r>
-    </w:p>
-    <w:p>
-      <w:pPr>
-        <w:pStyle w:val="Normal"/>
-        <w:rPr/>
-      </w:pPr>
-      <w:r>
-        <w:rPr/>
-      </w:r>
-    </w:p>
-    <w:p>
-      <w:pPr>
-        <w:pStyle w:val="Normal"/>
-        <w:rPr/>
-      </w:pPr>
-      <w:r>
-        <w:rPr/>
-      </w:r>
-    </w:p>
-    <w:p>
-      <w:pPr>
-        <w:pStyle w:val="Normal"/>
-        <w:rPr/>
-      </w:pPr>
-      <w:r>
-        <w:rPr/>
-      </w:r>
-    </w:p>
-    <w:p>
-      <w:pPr>
-        <w:pStyle w:val="Normal"/>
-        <w:rPr/>
-      </w:pPr>
-      <w:r>
-        <w:rPr/>
-      </w:r>
-    </w:p>
-    <w:p>
-      <w:pPr>
-        <w:pStyle w:val="Heading3"/>
-        <w:ind w:firstLine="288"/>
-        <w:rPr/>
-      </w:pPr>
-      <w:r>
-        <w:rPr/>
-        <w:t>Data Scaling</w:t>
-      </w:r>
-    </w:p>
-    <w:p>
-      <w:pPr>
         <w:pStyle w:val="Normal"/>
         <w:ind w:hanging="0"/>
-        <w:jc w:val="left"/>
+        <w:jc w:val="center"/>
+        <w:rPr/>
+      </w:pPr>
+      <w:r>
+        <w:drawing>
+          <wp:anchor behindDoc="0" distT="0" distB="0" distL="0" distR="0" simplePos="0" locked="0" layoutInCell="1" allowOverlap="1" relativeHeight="7">
+            <wp:simplePos x="0" y="0"/>
+            <wp:positionH relativeFrom="column">
+              <wp:align>center</wp:align>
+            </wp:positionH>
+            <wp:positionV relativeFrom="paragraph">
+              <wp:posOffset>635</wp:posOffset>
+            </wp:positionV>
+            <wp:extent cx="2743200" cy="2286635"/>
+            <wp:effectExtent l="0" t="0" r="0" b="0"/>
+            <wp:wrapSquare wrapText="largest"/>
+            <wp:docPr id="6" name="Image6" descr=""/>
+            <wp:cNvGraphicFramePr>
+              <a:graphicFrameLocks xmlns:a="http://schemas.openxmlformats.org/drawingml/2006/main" noChangeAspect="1"/>
+            </wp:cNvGraphicFramePr>
+            <a:graphic xmlns:a="http://schemas.openxmlformats.org/drawingml/2006/main">
+              <a:graphicData uri="http://schemas.openxmlformats.org/drawingml/2006/picture">
+                <pic:pic xmlns:pic="http://schemas.openxmlformats.org/drawingml/2006/picture">
+                  <pic:nvPicPr>
+                    <pic:cNvPr id="6" name="Image6" descr=""/>
+                    <pic:cNvPicPr>
+                      <a:picLocks noChangeAspect="1" noChangeArrowheads="1"/>
+                    </pic:cNvPicPr>
+                  </pic:nvPicPr>
+                  <pic:blipFill>
+                    <a:blip r:embed="rId9"/>
+                    <a:stretch>
+                      <a:fillRect/>
+                    </a:stretch>
+                  </pic:blipFill>
+                  <pic:spPr bwMode="auto">
+                    <a:xfrm>
+                      <a:off x="0" y="0"/>
+                      <a:ext cx="2743200" cy="2286635"/>
+                    </a:xfrm>
+                    <a:prstGeom prst="rect">
+                      <a:avLst/>
+                    </a:prstGeom>
+                  </pic:spPr>
+                </pic:pic>
+              </a:graphicData>
+            </a:graphic>
+          </wp:anchor>
+        </w:drawing>
+      </w:r>
+      <w:r>
+        <w:rPr>
+          <w:rFonts w:eastAsia="Arial" w:cs="Arial"/>
+          <w:b w:val="false"/>
+          <w:bCs w:val="false"/>
+          <w:i w:val="false"/>
+          <w:iCs w:val="false"/>
+          <w:color w:val="000000"/>
+          <w:sz w:val="24"/>
+          <w:szCs w:val="24"/>
+        </w:rPr>
+        <w:t>Fig.</w:t>
+      </w:r>
+      <w:r>
+        <w:rPr>
+          <w:rFonts w:eastAsia="Arial" w:cs="Arial"/>
+          <w:b w:val="false"/>
+          <w:bCs w:val="false"/>
+          <w:i w:val="false"/>
+          <w:iCs w:val="false"/>
+          <w:color w:val="000000"/>
+          <w:sz w:val="24"/>
+          <w:szCs w:val="24"/>
+        </w:rPr>
+        <w:t>6</w:t>
+      </w:r>
+      <w:r>
+        <w:rPr>
+          <w:rFonts w:eastAsia="Arial" w:cs="Arial"/>
+          <w:b w:val="false"/>
+          <w:bCs w:val="false"/>
+          <w:i w:val="false"/>
+          <w:iCs w:val="false"/>
+          <w:color w:val="000000"/>
+          <w:sz w:val="24"/>
+          <w:szCs w:val="24"/>
+        </w:rPr>
+        <w:t>.</w:t>
+      </w:r>
+      <w:r>
+        <w:rPr>
+          <w:rFonts w:eastAsia="Arial" w:cs="Arial"/>
+          <w:b w:val="false"/>
+          <w:bCs w:val="false"/>
+          <w:i/>
+          <w:iCs w:val="false"/>
+          <w:color w:val="000000" w:themeColor="text1"/>
+          <w:sz w:val="24"/>
+          <w:szCs w:val="24"/>
+        </w:rPr>
+        <w:t xml:space="preserve"> </w:t>
+      </w:r>
+      <w:r>
+        <w:rPr>
+          <w:rFonts w:eastAsia="Arial" w:cs="Arial"/>
+          <w:b w:val="false"/>
+          <w:bCs w:val="false"/>
+          <w:i/>
+          <w:iCs w:val="false"/>
+          <w:color w:val="000000" w:themeColor="text1"/>
+          <w:sz w:val="24"/>
+          <w:szCs w:val="24"/>
+        </w:rPr>
+        <w:t xml:space="preserve">Maths behind </w:t>
+      </w:r>
+      <w:r>
+        <w:rPr>
+          <w:rFonts w:eastAsia="Arial" w:cs="Arial"/>
+          <w:b w:val="false"/>
+          <w:bCs w:val="false"/>
+          <w:i w:val="false"/>
+          <w:iCs w:val="false"/>
+          <w:color w:val="000000"/>
+          <w:sz w:val="24"/>
+          <w:szCs w:val="24"/>
+        </w:rPr>
+        <w:t>StandardScaler</w:t>
+      </w:r>
+    </w:p>
+    <w:p>
+      <w:pPr>
+        <w:pStyle w:val="Normal"/>
+        <w:ind w:hanging="0"/>
+        <w:jc w:val="center"/>
         <w:rPr>
           <w:rFonts w:eastAsia="Arial" w:cs="Arial"/>
           <w:b w:val="false"/>
           <w:b w:val="false"/>
           <w:bCs w:val="false"/>
-          <w:i w:val="false"/>
-          <w:i w:val="false"/>
-          <w:iCs w:val="false"/>
-          <w:color w:val="000000"/>
-          <w:sz w:val="24"/>
-          <w:szCs w:val="24"/>
-        </w:rPr>
-      </w:pPr>
-      <w:r>
-        <w:rPr/>
-      </w:r>
-    </w:p>
-    <w:p>
-      <w:pPr>
-        <w:pStyle w:val="Normal"/>
-        <w:ind w:hanging="0"/>
-        <w:jc w:val="center"/>
-        <w:rPr>
           <w:i/>
           <w:i/>
+          <w:iCs w:val="false"/>
           <w:color w:val="000000" w:themeColor="text1"/>
           <w:sz w:val="24"/>
           <w:szCs w:val="24"/>
@@ -3289,29 +4045,26 @@
           <w:ilvl w:val="1"/>
           <w:numId w:val="3"/>
         </w:numPr>
+        <w:rPr/>
+      </w:pPr>
+      <w:r>
+        <w:rPr/>
+        <w:t>DATA MODELING</w:t>
+      </w:r>
+    </w:p>
+    <w:p>
+      <w:pPr>
+        <w:pStyle w:val="Normal"/>
         <w:jc w:val="both"/>
         <w:rPr/>
       </w:pPr>
       <w:r>
         <w:rPr>
           <w:color w:val="000000"/>
-        </w:rPr>
-        <w:t>DATA MODELING</w:t>
-      </w:r>
-    </w:p>
-    <w:p>
-      <w:pPr>
-        <w:pStyle w:val="Normal"/>
-        <w:jc w:val="both"/>
-        <w:rPr/>
-      </w:pPr>
-      <w:r>
-        <w:rPr>
-          <w:color w:val="000000"/>
-          <w:sz w:val="24"/>
-          <w:szCs w:val="24"/>
-        </w:rPr>
-        <w:t xml:space="preserve">In order to model the data, we used four </w:t>
+          <w:sz w:val="24"/>
+          <w:szCs w:val="24"/>
+        </w:rPr>
+        <w:t xml:space="preserve">In order to model the data, we used </w:t>
       </w:r>
       <w:r>
         <w:rPr>
@@ -3500,31 +4253,68 @@
         <w:pStyle w:val="Normal"/>
         <w:jc w:val="both"/>
         <w:rPr>
-          <w:sz w:val="24"/>
-          <w:szCs w:val="24"/>
-        </w:rPr>
-      </w:pPr>
-      <w:r>
-        <w:rPr>
-          <w:sz w:val="24"/>
-          <w:szCs w:val="24"/>
-        </w:rPr>
+          <w:color w:val="000000"/>
+          <w:sz w:val="24"/>
+          <w:szCs w:val="24"/>
+        </w:rPr>
+      </w:pPr>
+      <w:r>
+        <w:rPr/>
       </w:r>
     </w:p>
     <w:p>
       <w:pPr>
         <w:pStyle w:val="Heading3"/>
+        <w:numPr>
+          <w:ilvl w:val="2"/>
+          <w:numId w:val="6"/>
+        </w:numPr>
         <w:ind w:firstLine="288"/>
         <w:rPr/>
       </w:pPr>
       <w:r>
         <w:rPr/>
-        <w:t>AdaDelta</w:t>
+        <w:t>Ada</w:t>
+      </w:r>
+      <w:r>
+        <w:rPr/>
+        <w:t>Delta</w:t>
+      </w:r>
+    </w:p>
+    <w:p>
+      <w:pPr>
+        <w:pStyle w:val="Normal"/>
+        <w:rPr/>
+      </w:pPr>
+      <w:r>
+        <w:rPr/>
+      </w:r>
+    </w:p>
+    <w:p>
+      <w:pPr>
+        <w:pStyle w:val="Normal"/>
+        <w:rPr/>
+      </w:pPr>
+      <w:r>
+        <w:rPr/>
+      </w:r>
+    </w:p>
+    <w:p>
+      <w:pPr>
+        <w:pStyle w:val="Normal"/>
+        <w:rPr/>
+      </w:pPr>
+      <w:r>
+        <w:rPr/>
       </w:r>
     </w:p>
     <w:p>
       <w:pPr>
         <w:pStyle w:val="Heading3"/>
+        <w:numPr>
+          <w:ilvl w:val="2"/>
+          <w:numId w:val="6"/>
+        </w:numPr>
         <w:ind w:firstLine="288"/>
         <w:rPr/>
       </w:pPr>
@@ -3540,55 +4330,95 @@
     <w:p>
       <w:pPr>
         <w:pStyle w:val="Heading3"/>
+        <w:numPr>
+          <w:ilvl w:val="2"/>
+          <w:numId w:val="6"/>
+        </w:numPr>
         <w:ind w:firstLine="288"/>
         <w:rPr/>
       </w:pPr>
       <w:r>
-        <w:rPr/>
+        <w:rPr>
+          <w:color w:val="000000"/>
+          <w:sz w:val="24"/>
+          <w:szCs w:val="24"/>
+        </w:rPr>
         <w:t>Adam</w:t>
       </w:r>
     </w:p>
     <w:p>
       <w:pPr>
         <w:pStyle w:val="Heading3"/>
+        <w:numPr>
+          <w:ilvl w:val="2"/>
+          <w:numId w:val="6"/>
+        </w:numPr>
         <w:ind w:firstLine="288"/>
         <w:rPr/>
       </w:pPr>
       <w:r>
-        <w:rPr/>
+        <w:rPr>
+          <w:color w:val="000000"/>
+          <w:sz w:val="24"/>
+          <w:szCs w:val="24"/>
+        </w:rPr>
         <w:t>AMSGrad</w:t>
       </w:r>
     </w:p>
     <w:p>
       <w:pPr>
         <w:pStyle w:val="Heading3"/>
+        <w:numPr>
+          <w:ilvl w:val="2"/>
+          <w:numId w:val="6"/>
+        </w:numPr>
         <w:ind w:firstLine="288"/>
         <w:rPr/>
       </w:pPr>
       <w:r>
-        <w:rPr/>
+        <w:rPr>
+          <w:color w:val="000000"/>
+          <w:sz w:val="24"/>
+          <w:szCs w:val="24"/>
+        </w:rPr>
         <w:t>Nadam</w:t>
       </w:r>
     </w:p>
     <w:p>
       <w:pPr>
         <w:pStyle w:val="Heading3"/>
+        <w:numPr>
+          <w:ilvl w:val="2"/>
+          <w:numId w:val="6"/>
+        </w:numPr>
         <w:ind w:firstLine="288"/>
         <w:rPr/>
       </w:pPr>
       <w:r>
-        <w:rPr/>
+        <w:rPr>
+          <w:color w:val="000000"/>
+          <w:sz w:val="24"/>
+          <w:szCs w:val="24"/>
+        </w:rPr>
         <w:t>RMSprop</w:t>
       </w:r>
     </w:p>
     <w:p>
       <w:pPr>
         <w:pStyle w:val="Heading3"/>
+        <w:numPr>
+          <w:ilvl w:val="2"/>
+          <w:numId w:val="6"/>
+        </w:numPr>
         <w:ind w:firstLine="288"/>
         <w:rPr/>
       </w:pPr>
       <w:r>
-        <w:rPr/>
+        <w:rPr>
+          <w:color w:val="000000"/>
+          <w:sz w:val="24"/>
+          <w:szCs w:val="24"/>
+        </w:rPr>
         <w:t>SGD</w:t>
       </w:r>
     </w:p>
@@ -3597,133 +4427,171 @@
         <w:pStyle w:val="Normal"/>
         <w:rPr>
           <w:color w:val="000000"/>
-        </w:rPr>
-      </w:pPr>
-      <w:r>
-        <w:rPr>
-          <w:color w:val="000000"/>
-        </w:rPr>
-      </w:r>
-    </w:p>
-    <w:p>
-      <w:pPr>
-        <w:pStyle w:val="Normal"/>
-        <w:rPr>
-          <w:color w:val="000000"/>
-        </w:rPr>
-      </w:pPr>
-      <w:r>
-        <w:rPr>
-          <w:color w:val="000000"/>
-        </w:rPr>
-      </w:r>
-    </w:p>
-    <w:p>
-      <w:pPr>
-        <w:pStyle w:val="Normal"/>
-        <w:rPr>
-          <w:color w:val="000000"/>
-        </w:rPr>
-      </w:pPr>
-      <w:r>
-        <w:rPr>
-          <w:color w:val="000000"/>
-        </w:rPr>
-      </w:r>
-    </w:p>
-    <w:p>
-      <w:pPr>
-        <w:pStyle w:val="Heading1"/>
-        <w:numPr>
-          <w:ilvl w:val="0"/>
-          <w:numId w:val="2"/>
-        </w:numPr>
-        <w:ind w:hanging="0"/>
-        <w:jc w:val="center"/>
-        <w:rPr/>
-      </w:pPr>
-      <w:r>
-        <w:rPr>
-          <w:color w:val="000000" w:themeColor="text1"/>
-          <w:sz w:val="24"/>
-          <w:szCs w:val="24"/>
-        </w:rPr>
-        <w:t xml:space="preserve">Model Evaluation and result </w:t>
-      </w:r>
-    </w:p>
-    <w:p>
-      <w:pPr>
-        <w:pStyle w:val="Normal"/>
-        <w:ind w:hanging="0"/>
-        <w:jc w:val="both"/>
-        <w:rPr/>
-      </w:pPr>
-      <w:r>
-        <w:rPr>
-          <w:color w:val="000000" w:themeColor="text1"/>
-          <w:sz w:val="24"/>
-          <w:szCs w:val="24"/>
-        </w:rPr>
-        <w:t xml:space="preserve">We performed four different classification models to classify whether a customer would open a bank account or not. We consider Confusion Matrix metrics for evaluation which is a </w:t>
-      </w:r>
-      <w:r>
-        <w:rPr>
-          <w:b w:val="false"/>
-          <w:bCs w:val="false"/>
-          <w:i w:val="false"/>
-          <w:caps w:val="false"/>
-          <w:smallCaps w:val="false"/>
-          <w:color w:val="000000" w:themeColor="text1"/>
-          <w:spacing w:val="0"/>
-          <w:sz w:val="24"/>
-          <w:szCs w:val="24"/>
-        </w:rPr>
-        <w:t>breakdown of predictions into a table showing correct predictions (the diagonal) and the types of incorrect predictions made (what classes incorrect predictions were assigned). Figure 11, Figure 12, Figure 13, and Figure 14 shows the details of confusion matrix and statistics of different classification  models we used.</w:t>
-      </w:r>
-    </w:p>
-    <w:p>
-      <w:pPr>
-        <w:pStyle w:val="Normal"/>
-        <w:ind w:hanging="0"/>
-        <w:jc w:val="both"/>
-        <w:rPr>
-          <w:rFonts w:ascii="Times New Roman" w:hAnsi="Times New Roman"/>
-          <w:b w:val="false"/>
-          <w:b w:val="false"/>
-          <w:bCs w:val="false"/>
-          <w:i w:val="false"/>
-          <w:i w:val="false"/>
-          <w:caps w:val="false"/>
-          <w:smallCaps w:val="false"/>
-          <w:color w:val="000000" w:themeColor="text1"/>
-          <w:spacing w:val="0"/>
-          <w:sz w:val="24"/>
-          <w:szCs w:val="24"/>
-        </w:rPr>
-      </w:pPr>
-      <w:r>
-        <w:rPr>
-          <w:b w:val="false"/>
-          <w:bCs w:val="false"/>
-          <w:i w:val="false"/>
-          <w:caps w:val="false"/>
-          <w:smallCaps w:val="false"/>
-          <w:color w:val="000000" w:themeColor="text1"/>
-          <w:spacing w:val="0"/>
-          <w:sz w:val="24"/>
-          <w:szCs w:val="24"/>
-        </w:rPr>
-      </w:r>
-    </w:p>
-    <w:p>
-      <w:pPr>
-        <w:pStyle w:val="Normal"/>
-        <w:ind w:hanging="0"/>
-        <w:jc w:val="center"/>
-        <w:rPr/>
-      </w:pPr>
-      <w:r>
-        <w:rPr/>
+          <w:sz w:val="24"/>
+          <w:szCs w:val="24"/>
+        </w:rPr>
+      </w:pPr>
+      <w:r>
+        <w:rPr/>
+      </w:r>
+    </w:p>
+    <w:p>
+      <w:pPr>
+        <w:pStyle w:val="Normal"/>
+        <w:jc w:val="left"/>
+        <w:rPr/>
+      </w:pPr>
+      <w:r>
+        <w:rPr>
+          <w:sz w:val="24"/>
+          <w:szCs w:val="24"/>
+        </w:rPr>
+        <w:t xml:space="preserve">With these optimization algorithm we build our </w:t>
+      </w:r>
+      <w:r>
+        <w:rPr>
+          <w:sz w:val="24"/>
+          <w:szCs w:val="24"/>
+        </w:rPr>
+        <w:t xml:space="preserve">Neural Net. </w:t>
+      </w:r>
+      <w:r>
+        <w:rPr>
+          <w:sz w:val="24"/>
+          <w:szCs w:val="24"/>
+        </w:rPr>
+        <w:t xml:space="preserve">We construct Neural net of 3 hidden layer. </w:t>
+      </w:r>
+      <w:r>
+        <w:rPr>
+          <w:sz w:val="24"/>
+          <w:szCs w:val="24"/>
+        </w:rPr>
+        <w:t xml:space="preserve">Overall our Neural Network has 320 nodes with 22800 edges distributed as 18 Nodes for Input Layer, 150 nodes, 100 nodes and 50 nodes for First hidden layer, Second hidden layer and Third hidden layer respectively and 2 nodes for Output layer. </w:t>
+      </w:r>
+      <w:r>
+        <w:rPr>
+          <w:sz w:val="24"/>
+          <w:szCs w:val="24"/>
+        </w:rPr>
+        <w:t xml:space="preserve">The Neural Net model can be </w:t>
+      </w:r>
+      <w:r>
+        <w:rPr>
+          <w:sz w:val="24"/>
+          <w:szCs w:val="24"/>
+        </w:rPr>
+        <w:t>modeled</w:t>
+      </w:r>
+      <w:r>
+        <w:rPr>
+          <w:sz w:val="24"/>
+          <w:szCs w:val="24"/>
+        </w:rPr>
+        <w:t xml:space="preserve"> as </w:t>
+      </w:r>
+      <w:r>
+        <w:rPr>
+          <w:sz w:val="24"/>
+          <w:szCs w:val="24"/>
+        </w:rPr>
+        <w:t xml:space="preserve">in </w:t>
+      </w:r>
+      <w:r>
+        <w:rPr>
+          <w:sz w:val="24"/>
+          <w:szCs w:val="24"/>
+        </w:rPr>
+        <w:t xml:space="preserve">Figure </w:t>
+      </w:r>
+      <w:r>
+        <w:rPr>
+          <w:sz w:val="24"/>
+          <w:szCs w:val="24"/>
+        </w:rPr>
+        <w:t>7</w:t>
+      </w:r>
+      <w:r>
+        <w:rPr>
+          <w:sz w:val="24"/>
+          <w:szCs w:val="24"/>
+        </w:rPr>
+        <w:t xml:space="preserve">. </w:t>
+      </w:r>
+      <w:r>
+        <w:rPr>
+          <w:sz w:val="24"/>
+          <w:szCs w:val="24"/>
+        </w:rPr>
+        <w:t xml:space="preserve">We used </w:t>
+      </w:r>
+    </w:p>
+    <w:p>
+      <w:pPr>
+        <w:pStyle w:val="Normal"/>
+        <w:jc w:val="left"/>
+        <w:rPr>
+          <w:sz w:val="24"/>
+          <w:szCs w:val="24"/>
+        </w:rPr>
+      </w:pPr>
+      <w:r>
+        <w:rPr/>
+      </w:r>
+    </w:p>
+    <w:p>
+      <w:pPr>
+        <w:pStyle w:val="Normal"/>
+        <w:jc w:val="left"/>
+        <w:rPr/>
+      </w:pPr>
+      <w:r>
+        <w:rPr/>
+        <w:drawing>
+          <wp:anchor behindDoc="0" distT="0" distB="0" distL="0" distR="0" simplePos="0" locked="0" layoutInCell="1" allowOverlap="1" relativeHeight="8">
+            <wp:simplePos x="0" y="0"/>
+            <wp:positionH relativeFrom="column">
+              <wp:align>center</wp:align>
+            </wp:positionH>
+            <wp:positionV relativeFrom="paragraph">
+              <wp:posOffset>635</wp:posOffset>
+            </wp:positionV>
+            <wp:extent cx="2988310" cy="2199640"/>
+            <wp:effectExtent l="0" t="0" r="0" b="0"/>
+            <wp:wrapSquare wrapText="largest"/>
+            <wp:docPr id="7" name="Image7" descr=""/>
+            <wp:cNvGraphicFramePr>
+              <a:graphicFrameLocks xmlns:a="http://schemas.openxmlformats.org/drawingml/2006/main" noChangeAspect="1"/>
+            </wp:cNvGraphicFramePr>
+            <a:graphic xmlns:a="http://schemas.openxmlformats.org/drawingml/2006/main">
+              <a:graphicData uri="http://schemas.openxmlformats.org/drawingml/2006/picture">
+                <pic:pic xmlns:pic="http://schemas.openxmlformats.org/drawingml/2006/picture">
+                  <pic:nvPicPr>
+                    <pic:cNvPr id="7" name="Image7" descr=""/>
+                    <pic:cNvPicPr>
+                      <a:picLocks noChangeAspect="1" noChangeArrowheads="1"/>
+                    </pic:cNvPicPr>
+                  </pic:nvPicPr>
+                  <pic:blipFill>
+                    <a:blip r:embed="rId10"/>
+                    <a:stretch>
+                      <a:fillRect/>
+                    </a:stretch>
+                  </pic:blipFill>
+                  <pic:spPr bwMode="auto">
+                    <a:xfrm>
+                      <a:off x="0" y="0"/>
+                      <a:ext cx="2988310" cy="2199640"/>
+                    </a:xfrm>
+                    <a:prstGeom prst="rect">
+                      <a:avLst/>
+                    </a:prstGeom>
+                  </pic:spPr>
+                </pic:pic>
+              </a:graphicData>
+            </a:graphic>
+          </wp:anchor>
+        </w:drawing>
       </w:r>
     </w:p>
     <w:p>
@@ -3747,46 +4615,8 @@
           <w:sz w:val="24"/>
           <w:szCs w:val="24"/>
         </w:rPr>
-        <w:t>Fig.11. Confusion Matrix and Statistics of rpart model</w:t>
-      </w:r>
-    </w:p>
-    <w:p>
-      <w:pPr>
-        <w:pStyle w:val="Normal"/>
-        <w:ind w:hanging="0"/>
-        <w:jc w:val="both"/>
-        <w:rPr>
-          <w:color w:val="000000" w:themeColor="text1"/>
-          <w:sz w:val="24"/>
-          <w:szCs w:val="24"/>
-        </w:rPr>
-      </w:pPr>
-      <w:r>
-        <w:rPr>
-          <w:color w:val="000000" w:themeColor="text1"/>
-          <w:sz w:val="24"/>
-          <w:szCs w:val="24"/>
-        </w:rPr>
-      </w:r>
-    </w:p>
-    <w:p>
-      <w:pPr>
-        <w:pStyle w:val="Normal"/>
-        <w:ind w:hanging="0"/>
-        <w:jc w:val="center"/>
-        <w:rPr/>
-      </w:pPr>
-      <w:r>
-        <w:rPr/>
-      </w:r>
-    </w:p>
-    <w:p>
-      <w:pPr>
-        <w:pStyle w:val="Normal"/>
-        <w:ind w:hanging="0"/>
-        <w:jc w:val="center"/>
-        <w:rPr/>
-      </w:pPr>
+        <w:t>Fig.</w:t>
+      </w:r>
       <w:r>
         <w:rPr>
           <w:rFonts w:eastAsia="Arial" w:cs="Arial"/>
@@ -3801,7 +4631,55 @@
           <w:sz w:val="24"/>
           <w:szCs w:val="24"/>
         </w:rPr>
-        <w:t>Fig.12. Confusion Matrix and Statistics of C5.0 model</w:t>
+        <w:t>7</w:t>
+      </w:r>
+      <w:r>
+        <w:rPr>
+          <w:rFonts w:eastAsia="Arial" w:cs="Arial"/>
+          <w:b w:val="false"/>
+          <w:bCs w:val="false"/>
+          <w:i/>
+          <w:iCs/>
+          <w:caps w:val="false"/>
+          <w:smallCaps w:val="false"/>
+          <w:color w:val="000000" w:themeColor="text1"/>
+          <w:spacing w:val="0"/>
+          <w:sz w:val="24"/>
+          <w:szCs w:val="24"/>
+        </w:rPr>
+        <w:t xml:space="preserve">. </w:t>
+      </w:r>
+      <w:r>
+        <w:rPr>
+          <w:rFonts w:eastAsia="Arial" w:cs="Arial"/>
+          <w:b w:val="false"/>
+          <w:bCs w:val="false"/>
+          <w:i/>
+          <w:iCs/>
+          <w:caps w:val="false"/>
+          <w:smallCaps w:val="false"/>
+          <w:color w:val="000000" w:themeColor="text1"/>
+          <w:spacing w:val="0"/>
+          <w:sz w:val="24"/>
+          <w:szCs w:val="24"/>
+        </w:rPr>
+        <w:t>Neural Net</w:t>
+      </w:r>
+      <w:r>
+        <w:rPr>
+          <w:rFonts w:eastAsia="Arial" w:cs="Arial"/>
+          <w:b w:val="false"/>
+          <w:bCs w:val="false"/>
+          <w:i/>
+          <w:iCs/>
+          <w:caps w:val="false"/>
+          <w:smallCaps w:val="false"/>
+          <w:color w:val="000000" w:themeColor="text1"/>
+          <w:spacing w:val="0"/>
+          <w:sz w:val="24"/>
+          <w:szCs w:val="24"/>
+        </w:rPr>
+        <w:t xml:space="preserve"> model</w:t>
       </w:r>
     </w:p>
     <w:p>
@@ -3826,6 +4704,183 @@
         </w:rPr>
       </w:pPr>
       <w:r>
+        <w:rPr/>
+      </w:r>
+    </w:p>
+    <w:p>
+      <w:pPr>
+        <w:pStyle w:val="Normal"/>
+        <w:ind w:hanging="0"/>
+        <w:jc w:val="center"/>
+        <w:rPr/>
+      </w:pPr>
+      <w:r>
+        <w:rPr/>
+      </w:r>
+    </w:p>
+    <w:p>
+      <w:pPr>
+        <w:pStyle w:val="Heading1"/>
+        <w:numPr>
+          <w:ilvl w:val="0"/>
+          <w:numId w:val="2"/>
+        </w:numPr>
+        <w:ind w:hanging="0"/>
+        <w:jc w:val="center"/>
+        <w:rPr/>
+      </w:pPr>
+      <w:r>
+        <w:rPr>
+          <w:color w:val="000000" w:themeColor="text1"/>
+          <w:sz w:val="24"/>
+          <w:szCs w:val="24"/>
+        </w:rPr>
+        <w:t xml:space="preserve">Model Evaluation and result </w:t>
+      </w:r>
+    </w:p>
+    <w:p>
+      <w:pPr>
+        <w:pStyle w:val="Normal"/>
+        <w:ind w:hanging="0"/>
+        <w:jc w:val="both"/>
+        <w:rPr/>
+      </w:pPr>
+      <w:r>
+        <w:rPr>
+          <w:color w:val="000000" w:themeColor="text1"/>
+          <w:sz w:val="24"/>
+          <w:szCs w:val="24"/>
+        </w:rPr>
+        <w:t xml:space="preserve">We performed </w:t>
+      </w:r>
+      <w:r>
+        <w:rPr>
+          <w:color w:val="000000" w:themeColor="text1"/>
+          <w:sz w:val="24"/>
+          <w:szCs w:val="24"/>
+        </w:rPr>
+        <w:t>seven</w:t>
+      </w:r>
+      <w:r>
+        <w:rPr>
+          <w:color w:val="000000" w:themeColor="text1"/>
+          <w:sz w:val="24"/>
+          <w:szCs w:val="24"/>
+        </w:rPr>
+        <w:t xml:space="preserve"> different </w:t>
+      </w:r>
+      <w:r>
+        <w:rPr>
+          <w:color w:val="000000" w:themeColor="text1"/>
+          <w:sz w:val="24"/>
+          <w:szCs w:val="24"/>
+        </w:rPr>
+        <w:t>optimizing algorithms in Neural Net</w:t>
+      </w:r>
+      <w:r>
+        <w:rPr>
+          <w:color w:val="000000" w:themeColor="text1"/>
+          <w:sz w:val="24"/>
+          <w:szCs w:val="24"/>
+        </w:rPr>
+        <w:t xml:space="preserve"> models to classify whether a customer would open a bank account or not. We consider Confusion Matrix metrics for evaluation which is a </w:t>
+      </w:r>
+      <w:r>
+        <w:rPr>
+          <w:b w:val="false"/>
+          <w:bCs w:val="false"/>
+          <w:i w:val="false"/>
+          <w:caps w:val="false"/>
+          <w:smallCaps w:val="false"/>
+          <w:color w:val="000000" w:themeColor="text1"/>
+          <w:spacing w:val="0"/>
+          <w:sz w:val="24"/>
+          <w:szCs w:val="24"/>
+        </w:rPr>
+        <w:t xml:space="preserve">breakdown of predictions into a table showing correct predictions (the diagonal) and the types of incorrect predictions made (what classes incorrect predictions were assigned). Figure 11, Figure 12, Figure 13, and Figure 14 shows confusion matrix and </w:t>
+      </w:r>
+      <w:r>
+        <w:rPr>
+          <w:b w:val="false"/>
+          <w:bCs w:val="false"/>
+          <w:i w:val="false"/>
+          <w:caps w:val="false"/>
+          <w:smallCaps w:val="false"/>
+          <w:color w:val="000000" w:themeColor="text1"/>
+          <w:spacing w:val="0"/>
+          <w:sz w:val="24"/>
+          <w:szCs w:val="24"/>
+        </w:rPr>
+        <w:t xml:space="preserve">Figure </w:t>
+      </w:r>
+      <w:r>
+        <w:rPr>
+          <w:b w:val="false"/>
+          <w:bCs w:val="false"/>
+          <w:i w:val="false"/>
+          <w:caps w:val="false"/>
+          <w:smallCaps w:val="false"/>
+          <w:color w:val="000000" w:themeColor="text1"/>
+          <w:spacing w:val="0"/>
+          <w:sz w:val="24"/>
+          <w:szCs w:val="24"/>
+        </w:rPr>
+        <w:t>statistics of different classification models we used.</w:t>
+      </w:r>
+    </w:p>
+    <w:p>
+      <w:pPr>
+        <w:pStyle w:val="Normal"/>
+        <w:ind w:hanging="0"/>
+        <w:jc w:val="both"/>
+        <w:rPr>
+          <w:rFonts w:ascii="Times New Roman" w:hAnsi="Times New Roman"/>
+          <w:b w:val="false"/>
+          <w:b w:val="false"/>
+          <w:bCs w:val="false"/>
+          <w:i w:val="false"/>
+          <w:i w:val="false"/>
+          <w:caps w:val="false"/>
+          <w:smallCaps w:val="false"/>
+          <w:color w:val="000000" w:themeColor="text1"/>
+          <w:spacing w:val="0"/>
+          <w:sz w:val="24"/>
+          <w:szCs w:val="24"/>
+        </w:rPr>
+      </w:pPr>
+      <w:r>
+        <w:rPr>
+          <w:b w:val="false"/>
+          <w:bCs w:val="false"/>
+          <w:i w:val="false"/>
+          <w:caps w:val="false"/>
+          <w:smallCaps w:val="false"/>
+          <w:color w:val="000000" w:themeColor="text1"/>
+          <w:spacing w:val="0"/>
+          <w:sz w:val="24"/>
+          <w:szCs w:val="24"/>
+        </w:rPr>
+      </w:r>
+    </w:p>
+    <w:p>
+      <w:pPr>
+        <w:pStyle w:val="Normal"/>
+        <w:ind w:hanging="0"/>
+        <w:jc w:val="center"/>
+        <w:rPr/>
+      </w:pPr>
+      <w:r>
+        <w:rPr/>
+      </w:r>
+    </w:p>
+    <w:p>
+      <w:pPr>
+        <w:pStyle w:val="Normal"/>
+        <w:ind w:hanging="0"/>
+        <w:jc w:val="center"/>
+        <w:rPr/>
+      </w:pPr>
+      <w:r>
         <w:rPr>
           <w:rFonts w:eastAsia="Arial" w:cs="Arial"/>
           <w:b w:val="false"/>
@@ -3839,6 +4894,114 @@
           <w:sz w:val="24"/>
           <w:szCs w:val="24"/>
         </w:rPr>
+        <w:t>Fig.11. Confusion Matrix of rpart model</w:t>
+      </w:r>
+    </w:p>
+    <w:p>
+      <w:pPr>
+        <w:pStyle w:val="Normal"/>
+        <w:ind w:hanging="0"/>
+        <w:jc w:val="both"/>
+        <w:rPr>
+          <w:color w:val="000000" w:themeColor="text1"/>
+          <w:sz w:val="24"/>
+          <w:szCs w:val="24"/>
+        </w:rPr>
+      </w:pPr>
+      <w:r>
+        <w:rPr>
+          <w:color w:val="000000" w:themeColor="text1"/>
+          <w:sz w:val="24"/>
+          <w:szCs w:val="24"/>
+        </w:rPr>
+      </w:r>
+    </w:p>
+    <w:p>
+      <w:pPr>
+        <w:pStyle w:val="Normal"/>
+        <w:ind w:hanging="0"/>
+        <w:jc w:val="center"/>
+        <w:rPr/>
+      </w:pPr>
+      <w:r>
+        <w:rPr/>
+      </w:r>
+    </w:p>
+    <w:p>
+      <w:pPr>
+        <w:pStyle w:val="Normal"/>
+        <w:ind w:hanging="0"/>
+        <w:jc w:val="center"/>
+        <w:rPr/>
+      </w:pPr>
+      <w:r>
+        <w:rPr/>
+      </w:r>
+    </w:p>
+    <w:p>
+      <w:pPr>
+        <w:pStyle w:val="Normal"/>
+        <w:ind w:hanging="0"/>
+        <w:jc w:val="center"/>
+        <w:rPr/>
+      </w:pPr>
+      <w:r>
+        <w:rPr/>
+      </w:r>
+    </w:p>
+    <w:p>
+      <w:pPr>
+        <w:pStyle w:val="Normal"/>
+        <w:ind w:hanging="0"/>
+        <w:jc w:val="center"/>
+        <w:rPr/>
+      </w:pPr>
+      <w:r>
+        <w:rPr/>
+      </w:r>
+    </w:p>
+    <w:p>
+      <w:pPr>
+        <w:pStyle w:val="Normal"/>
+        <w:ind w:hanging="0"/>
+        <w:jc w:val="center"/>
+        <w:rPr/>
+      </w:pPr>
+      <w:r>
+        <w:rPr/>
+      </w:r>
+    </w:p>
+    <w:p>
+      <w:pPr>
+        <w:pStyle w:val="Normal"/>
+        <w:ind w:hanging="0"/>
+        <w:jc w:val="center"/>
+        <w:rPr/>
+      </w:pPr>
+      <w:r>
+        <w:rPr/>
+      </w:r>
+    </w:p>
+    <w:p>
+      <w:pPr>
+        <w:pStyle w:val="Normal"/>
+        <w:ind w:hanging="0"/>
+        <w:jc w:val="center"/>
+        <w:rPr/>
+      </w:pPr>
+      <w:r>
+        <w:rPr/>
+      </w:r>
+    </w:p>
+    <w:p>
+      <w:pPr>
+        <w:pStyle w:val="Normal"/>
+        <w:ind w:hanging="0"/>
+        <w:jc w:val="center"/>
+        <w:rPr/>
+      </w:pPr>
+      <w:r>
+        <w:rPr/>
       </w:r>
     </w:p>
     <w:p>
@@ -3873,7 +5036,79 @@
           <w:sz w:val="24"/>
           <w:szCs w:val="24"/>
         </w:rPr>
-        <w:t>Fig.13. Confusion Matrix and Statistics of Random model</w:t>
+        <w:t>Fig.12. Confusion Matrix of C5.0 model</w:t>
+      </w:r>
+    </w:p>
+    <w:p>
+      <w:pPr>
+        <w:pStyle w:val="Normal"/>
+        <w:ind w:hanging="0"/>
+        <w:jc w:val="center"/>
+        <w:rPr>
+          <w:rFonts w:eastAsia="Arial" w:cs="Arial"/>
+          <w:b w:val="false"/>
+          <w:b w:val="false"/>
+          <w:bCs w:val="false"/>
+          <w:i/>
+          <w:i/>
+          <w:iCs/>
+          <w:caps w:val="false"/>
+          <w:smallCaps w:val="false"/>
+          <w:color w:val="000000" w:themeColor="text1"/>
+          <w:spacing w:val="0"/>
+          <w:sz w:val="24"/>
+          <w:szCs w:val="24"/>
+        </w:rPr>
+      </w:pPr>
+      <w:r>
+        <w:rPr>
+          <w:rFonts w:eastAsia="Arial" w:cs="Arial"/>
+          <w:b w:val="false"/>
+          <w:bCs w:val="false"/>
+          <w:i/>
+          <w:iCs/>
+          <w:caps w:val="false"/>
+          <w:smallCaps w:val="false"/>
+          <w:color w:val="000000" w:themeColor="text1"/>
+          <w:spacing w:val="0"/>
+          <w:sz w:val="24"/>
+          <w:szCs w:val="24"/>
+        </w:rPr>
+      </w:r>
+    </w:p>
+    <w:p>
+      <w:pPr>
+        <w:pStyle w:val="Normal"/>
+        <w:ind w:hanging="0"/>
+        <w:jc w:val="center"/>
+        <w:rPr/>
+      </w:pPr>
+      <w:r>
+        <w:rPr/>
+      </w:r>
+    </w:p>
+    <w:p>
+      <w:pPr>
+        <w:pStyle w:val="Normal"/>
+        <w:ind w:hanging="0"/>
+        <w:jc w:val="center"/>
+        <w:rPr/>
+      </w:pPr>
+      <w:r>
+        <w:rPr>
+          <w:rFonts w:eastAsia="Arial" w:cs="Arial"/>
+          <w:b w:val="false"/>
+          <w:bCs w:val="false"/>
+          <w:i/>
+          <w:iCs/>
+          <w:caps w:val="false"/>
+          <w:smallCaps w:val="false"/>
+          <w:color w:val="000000" w:themeColor="text1"/>
+          <w:spacing w:val="0"/>
+          <w:sz w:val="24"/>
+          <w:szCs w:val="24"/>
+        </w:rPr>
+        <w:t>Fig.13. Confusion Matrix of Random model</w:t>
       </w:r>
     </w:p>
     <w:p>
@@ -3941,7 +5176,7 @@
           <w:sz w:val="24"/>
           <w:szCs w:val="24"/>
         </w:rPr>
-        <w:t>Fig.14. Confusion Matrix and Statistics of  XGBoost model</w:t>
+        <w:t>Fig.14. Confusion Matrix of  XGBoost model</w:t>
       </w:r>
     </w:p>
     <w:p>
@@ -3976,7 +5211,55 @@
           <w:sz w:val="24"/>
           <w:szCs w:val="24"/>
         </w:rPr>
-        <w:t>The undermentioned table demonstrates the prediction accuracy of the five machine learning models we have used in our project using R language.</w:t>
+        <w:t xml:space="preserve">The undermentioned table demonstrates the prediction accuracy of the </w:t>
+      </w:r>
+      <w:r>
+        <w:rPr>
+          <w:color w:val="000000" w:themeColor="text1"/>
+          <w:sz w:val="24"/>
+          <w:szCs w:val="24"/>
+        </w:rPr>
+        <w:t>seven</w:t>
+      </w:r>
+      <w:r>
+        <w:rPr>
+          <w:color w:val="000000" w:themeColor="text1"/>
+          <w:sz w:val="24"/>
+          <w:szCs w:val="24"/>
+        </w:rPr>
+        <w:t xml:space="preserve"> </w:t>
+      </w:r>
+      <w:r>
+        <w:rPr>
+          <w:color w:val="000000" w:themeColor="text1"/>
+          <w:sz w:val="24"/>
+          <w:szCs w:val="24"/>
+        </w:rPr>
+        <w:t>optimizing algorithms</w:t>
+      </w:r>
+      <w:r>
+        <w:rPr>
+          <w:color w:val="000000" w:themeColor="text1"/>
+          <w:sz w:val="24"/>
+          <w:szCs w:val="24"/>
+        </w:rPr>
+        <w:t xml:space="preserve"> we have used in </w:t>
+      </w:r>
+      <w:r>
+        <w:rPr>
+          <w:color w:val="000000" w:themeColor="text1"/>
+          <w:sz w:val="24"/>
+          <w:szCs w:val="24"/>
+        </w:rPr>
+        <w:t>this</w:t>
+      </w:r>
+      <w:r>
+        <w:rPr>
+          <w:color w:val="000000" w:themeColor="text1"/>
+          <w:sz w:val="24"/>
+          <w:szCs w:val="24"/>
+        </w:rPr>
+        <w:t xml:space="preserve"> project.</w:t>
       </w:r>
     </w:p>
     <w:p>
@@ -4011,14 +5294,15 @@
         </w:tblCellMar>
       </w:tblPr>
       <w:tblGrid>
-        <w:gridCol w:w="2789"/>
-        <w:gridCol w:w="1980"/>
+        <w:gridCol w:w="1970"/>
+        <w:gridCol w:w="1400"/>
+        <w:gridCol w:w="1399"/>
       </w:tblGrid>
       <w:tr>
         <w:trPr/>
         <w:tc>
           <w:tcPr>
-            <w:tcW w:w="2789" w:type="dxa"/>
+            <w:tcW w:w="1970" w:type="dxa"/>
             <w:tcBorders>
               <w:top w:val="single" w:sz="4" w:space="0" w:color="000000"/>
               <w:left w:val="single" w:sz="4" w:space="0" w:color="000000"/>
@@ -4030,11 +5314,15 @@
             <w:pPr>
               <w:pStyle w:val="TableContents"/>
               <w:jc w:val="both"/>
-              <w:rPr/>
+              <w:rPr>
+                <w:rFonts w:ascii="Times New Roman" w:hAnsi="Times New Roman"/>
+                <w:sz w:val="24"/>
+                <w:szCs w:val="24"/>
+              </w:rPr>
             </w:pPr>
             <w:r>
               <w:rPr>
-                <w:rFonts w:ascii="Liberation Serif" w:hAnsi="Liberation Serif"/>
+                <w:rFonts w:ascii="Times New Roman" w:hAnsi="Times New Roman"/>
                 <w:b w:val="false"/>
                 <w:bCs w:val="false"/>
                 <w:i w:val="false"/>
@@ -4048,18 +5336,17 @@
                 <w:szCs w:val="24"/>
                 <w:u w:val="none"/>
               </w:rPr>
-              <w:t>Classification Model</w:t>
+              <w:t>Optimizing Algorithms</w:t>
             </w:r>
           </w:p>
         </w:tc>
         <w:tc>
           <w:tcPr>
-            <w:tcW w:w="1980" w:type="dxa"/>
+            <w:tcW w:w="1400" w:type="dxa"/>
             <w:tcBorders>
               <w:top w:val="single" w:sz="4" w:space="0" w:color="000000"/>
               <w:left w:val="single" w:sz="4" w:space="0" w:color="000000"/>
               <w:bottom w:val="single" w:sz="4" w:space="0" w:color="000000"/>
-              <w:right w:val="single" w:sz="4" w:space="0" w:color="000000"/>
             </w:tcBorders>
             <w:shd w:fill="auto" w:val="clear"/>
           </w:tcPr>
@@ -4087,7 +5374,1006 @@
             </w:pPr>
             <w:r>
               <w:rPr>
+                <w:rFonts w:ascii="Times New Roman" w:hAnsi="Times New Roman"/>
+                <w:b w:val="false"/>
+                <w:bCs w:val="false"/>
+                <w:i w:val="false"/>
+                <w:iCs w:val="false"/>
+                <w:strike w:val="false"/>
+                <w:dstrike w:val="false"/>
+                <w:outline w:val="false"/>
+                <w:shadow w:val="false"/>
+                <w:color w:val="000000"/>
+                <w:sz w:val="24"/>
+                <w:szCs w:val="24"/>
+                <w:u w:val="none"/>
+              </w:rPr>
+              <w:t>Prediction Accuracy</w:t>
+            </w:r>
+          </w:p>
+        </w:tc>
+        <w:tc>
+          <w:tcPr>
+            <w:tcW w:w="1399" w:type="dxa"/>
+            <w:tcBorders>
+              <w:top w:val="single" w:sz="4" w:space="0" w:color="000000"/>
+              <w:left w:val="single" w:sz="4" w:space="0" w:color="000000"/>
+              <w:bottom w:val="single" w:sz="4" w:space="0" w:color="000000"/>
+              <w:right w:val="single" w:sz="4" w:space="0" w:color="000000"/>
+            </w:tcBorders>
+            <w:shd w:fill="auto" w:val="clear"/>
+          </w:tcPr>
+          <w:p>
+            <w:pPr>
+              <w:pStyle w:val="TableContents"/>
+              <w:jc w:val="both"/>
+              <w:rPr>
+                <w:rFonts w:ascii="Times New Roman" w:hAnsi="Times New Roman"/>
+                <w:sz w:val="24"/>
+                <w:szCs w:val="24"/>
+              </w:rPr>
+            </w:pPr>
+            <w:r>
+              <w:rPr>
+                <w:rFonts w:ascii="Times New Roman" w:hAnsi="Times New Roman"/>
+                <w:sz w:val="24"/>
+                <w:szCs w:val="24"/>
+              </w:rPr>
+              <w:t>Cross Validation Accuracy</w:t>
+            </w:r>
+          </w:p>
+        </w:tc>
+      </w:tr>
+      <w:tr>
+        <w:trPr/>
+        <w:tc>
+          <w:tcPr>
+            <w:tcW w:w="1970" w:type="dxa"/>
+            <w:tcBorders>
+              <w:top w:val="single" w:sz="4" w:space="0" w:color="000000"/>
+              <w:left w:val="single" w:sz="4" w:space="0" w:color="000000"/>
+              <w:bottom w:val="single" w:sz="4" w:space="0" w:color="000000"/>
+            </w:tcBorders>
+            <w:shd w:fill="auto" w:val="clear"/>
+          </w:tcPr>
+          <w:p>
+            <w:pPr>
+              <w:pStyle w:val="Heading3"/>
+              <w:numPr>
+                <w:ilvl w:val="0"/>
+                <w:numId w:val="0"/>
+              </w:numPr>
+              <w:ind w:left="0" w:hanging="0"/>
+              <w:jc w:val="both"/>
+              <w:rPr/>
+            </w:pPr>
+            <w:r>
+              <w:rPr>
                 <w:rFonts w:ascii="Liberation Serif" w:hAnsi="Liberation Serif"/>
+                <w:b w:val="false"/>
+                <w:bCs w:val="false"/>
+                <w:i w:val="false"/>
+                <w:iCs w:val="false"/>
+                <w:strike w:val="false"/>
+                <w:dstrike w:val="false"/>
+                <w:outline w:val="false"/>
+                <w:shadow w:val="false"/>
+                <w:color w:val="000000"/>
+                <w:sz w:val="24"/>
+                <w:szCs w:val="24"/>
+                <w:u w:val="none"/>
+              </w:rPr>
+              <w:t>AdaDelta</w:t>
+            </w:r>
+          </w:p>
+        </w:tc>
+        <w:tc>
+          <w:tcPr>
+            <w:tcW w:w="1400" w:type="dxa"/>
+            <w:tcBorders>
+              <w:top w:val="single" w:sz="4" w:space="0" w:color="000000"/>
+              <w:left w:val="single" w:sz="4" w:space="0" w:color="000000"/>
+              <w:bottom w:val="single" w:sz="4" w:space="0" w:color="000000"/>
+            </w:tcBorders>
+            <w:shd w:fill="auto" w:val="clear"/>
+          </w:tcPr>
+          <w:p>
+            <w:pPr>
+              <w:pStyle w:val="TableContents"/>
+              <w:jc w:val="both"/>
+              <w:rPr>
+                <w:rFonts w:ascii="Liberation Serif" w:hAnsi="Liberation Serif"/>
+                <w:b w:val="false"/>
+                <w:b w:val="false"/>
+                <w:bCs w:val="false"/>
+                <w:i w:val="false"/>
+                <w:i w:val="false"/>
+                <w:iCs w:val="false"/>
+                <w:strike w:val="false"/>
+                <w:dstrike w:val="false"/>
+                <w:outline w:val="false"/>
+                <w:shadow w:val="false"/>
+                <w:color w:val="000000"/>
+                <w:sz w:val="24"/>
+                <w:szCs w:val="24"/>
+                <w:u w:val="none"/>
+              </w:rPr>
+            </w:pPr>
+            <w:r>
+              <w:rPr/>
+            </w:r>
+          </w:p>
+        </w:tc>
+        <w:tc>
+          <w:tcPr>
+            <w:tcW w:w="1399" w:type="dxa"/>
+            <w:tcBorders>
+              <w:top w:val="single" w:sz="4" w:space="0" w:color="000000"/>
+              <w:left w:val="single" w:sz="4" w:space="0" w:color="000000"/>
+              <w:bottom w:val="single" w:sz="4" w:space="0" w:color="000000"/>
+              <w:right w:val="single" w:sz="4" w:space="0" w:color="000000"/>
+            </w:tcBorders>
+            <w:shd w:fill="auto" w:val="clear"/>
+          </w:tcPr>
+          <w:p>
+            <w:pPr>
+              <w:pStyle w:val="TableContents"/>
+              <w:jc w:val="both"/>
+              <w:rPr/>
+            </w:pPr>
+            <w:r>
+              <w:rPr/>
+            </w:r>
+          </w:p>
+        </w:tc>
+      </w:tr>
+      <w:tr>
+        <w:trPr/>
+        <w:tc>
+          <w:tcPr>
+            <w:tcW w:w="1970" w:type="dxa"/>
+            <w:tcBorders>
+              <w:top w:val="single" w:sz="4" w:space="0" w:color="000000"/>
+              <w:left w:val="single" w:sz="4" w:space="0" w:color="000000"/>
+              <w:bottom w:val="single" w:sz="4" w:space="0" w:color="000000"/>
+            </w:tcBorders>
+            <w:shd w:fill="auto" w:val="clear"/>
+          </w:tcPr>
+          <w:p>
+            <w:pPr>
+              <w:pStyle w:val="Heading3"/>
+              <w:numPr>
+                <w:ilvl w:val="0"/>
+                <w:numId w:val="0"/>
+              </w:numPr>
+              <w:ind w:left="0" w:hanging="0"/>
+              <w:jc w:val="both"/>
+              <w:rPr/>
+            </w:pPr>
+            <w:r>
+              <w:rPr>
+                <w:rFonts w:ascii="Liberation Serif" w:hAnsi="Liberation Serif"/>
+                <w:b w:val="false"/>
+                <w:bCs w:val="false"/>
+                <w:i w:val="false"/>
+                <w:iCs w:val="false"/>
+                <w:strike w:val="false"/>
+                <w:dstrike w:val="false"/>
+                <w:outline w:val="false"/>
+                <w:shadow w:val="false"/>
+                <w:color w:val="000000"/>
+                <w:sz w:val="24"/>
+                <w:szCs w:val="24"/>
+                <w:u w:val="none"/>
+              </w:rPr>
+              <w:t>AdaGrad</w:t>
+            </w:r>
+          </w:p>
+        </w:tc>
+        <w:tc>
+          <w:tcPr>
+            <w:tcW w:w="1400" w:type="dxa"/>
+            <w:tcBorders>
+              <w:top w:val="single" w:sz="4" w:space="0" w:color="000000"/>
+              <w:left w:val="single" w:sz="4" w:space="0" w:color="000000"/>
+              <w:bottom w:val="single" w:sz="4" w:space="0" w:color="000000"/>
+            </w:tcBorders>
+            <w:shd w:fill="auto" w:val="clear"/>
+          </w:tcPr>
+          <w:p>
+            <w:pPr>
+              <w:pStyle w:val="TableContents"/>
+              <w:jc w:val="both"/>
+              <w:rPr>
+                <w:rFonts w:ascii="Liberation Serif" w:hAnsi="Liberation Serif"/>
+                <w:b w:val="false"/>
+                <w:b w:val="false"/>
+                <w:bCs w:val="false"/>
+                <w:i w:val="false"/>
+                <w:i w:val="false"/>
+                <w:iCs w:val="false"/>
+                <w:strike w:val="false"/>
+                <w:dstrike w:val="false"/>
+                <w:outline w:val="false"/>
+                <w:shadow w:val="false"/>
+                <w:color w:val="000000"/>
+                <w:sz w:val="24"/>
+                <w:szCs w:val="24"/>
+                <w:u w:val="none"/>
+              </w:rPr>
+            </w:pPr>
+            <w:r>
+              <w:rPr/>
+            </w:r>
+          </w:p>
+        </w:tc>
+        <w:tc>
+          <w:tcPr>
+            <w:tcW w:w="1399" w:type="dxa"/>
+            <w:tcBorders>
+              <w:top w:val="single" w:sz="4" w:space="0" w:color="000000"/>
+              <w:left w:val="single" w:sz="4" w:space="0" w:color="000000"/>
+              <w:bottom w:val="single" w:sz="4" w:space="0" w:color="000000"/>
+              <w:right w:val="single" w:sz="4" w:space="0" w:color="000000"/>
+            </w:tcBorders>
+            <w:shd w:fill="auto" w:val="clear"/>
+          </w:tcPr>
+          <w:p>
+            <w:pPr>
+              <w:pStyle w:val="TableContents"/>
+              <w:jc w:val="both"/>
+              <w:rPr/>
+            </w:pPr>
+            <w:r>
+              <w:rPr/>
+            </w:r>
+          </w:p>
+        </w:tc>
+      </w:tr>
+      <w:tr>
+        <w:trPr/>
+        <w:tc>
+          <w:tcPr>
+            <w:tcW w:w="1970" w:type="dxa"/>
+            <w:tcBorders>
+              <w:top w:val="single" w:sz="4" w:space="0" w:color="000000"/>
+              <w:left w:val="single" w:sz="4" w:space="0" w:color="000000"/>
+              <w:bottom w:val="single" w:sz="4" w:space="0" w:color="000000"/>
+            </w:tcBorders>
+            <w:shd w:fill="auto" w:val="clear"/>
+          </w:tcPr>
+          <w:p>
+            <w:pPr>
+              <w:pStyle w:val="Heading3"/>
+              <w:numPr>
+                <w:ilvl w:val="0"/>
+                <w:numId w:val="0"/>
+              </w:numPr>
+              <w:ind w:left="0" w:hanging="0"/>
+              <w:jc w:val="both"/>
+              <w:rPr/>
+            </w:pPr>
+            <w:r>
+              <w:rPr>
+                <w:rFonts w:ascii="Liberation Serif" w:hAnsi="Liberation Serif"/>
+                <w:b w:val="false"/>
+                <w:bCs w:val="false"/>
+                <w:i w:val="false"/>
+                <w:iCs w:val="false"/>
+                <w:strike w:val="false"/>
+                <w:dstrike w:val="false"/>
+                <w:outline w:val="false"/>
+                <w:shadow w:val="false"/>
+                <w:color w:val="000000"/>
+                <w:sz w:val="24"/>
+                <w:szCs w:val="24"/>
+                <w:u w:val="none"/>
+              </w:rPr>
+              <w:t>Adam</w:t>
+            </w:r>
+          </w:p>
+        </w:tc>
+        <w:tc>
+          <w:tcPr>
+            <w:tcW w:w="1400" w:type="dxa"/>
+            <w:tcBorders>
+              <w:top w:val="single" w:sz="4" w:space="0" w:color="000000"/>
+              <w:left w:val="single" w:sz="4" w:space="0" w:color="000000"/>
+              <w:bottom w:val="single" w:sz="4" w:space="0" w:color="000000"/>
+            </w:tcBorders>
+            <w:shd w:fill="auto" w:val="clear"/>
+          </w:tcPr>
+          <w:p>
+            <w:pPr>
+              <w:pStyle w:val="TableContents"/>
+              <w:jc w:val="both"/>
+              <w:rPr>
+                <w:rFonts w:ascii="Liberation Serif" w:hAnsi="Liberation Serif"/>
+                <w:b w:val="false"/>
+                <w:b w:val="false"/>
+                <w:bCs w:val="false"/>
+                <w:i w:val="false"/>
+                <w:i w:val="false"/>
+                <w:iCs w:val="false"/>
+                <w:strike w:val="false"/>
+                <w:dstrike w:val="false"/>
+                <w:outline w:val="false"/>
+                <w:shadow w:val="false"/>
+                <w:color w:val="000000"/>
+                <w:sz w:val="24"/>
+                <w:szCs w:val="24"/>
+                <w:u w:val="none"/>
+              </w:rPr>
+            </w:pPr>
+            <w:r>
+              <w:rPr/>
+            </w:r>
+          </w:p>
+        </w:tc>
+        <w:tc>
+          <w:tcPr>
+            <w:tcW w:w="1399" w:type="dxa"/>
+            <w:tcBorders>
+              <w:top w:val="single" w:sz="4" w:space="0" w:color="000000"/>
+              <w:left w:val="single" w:sz="4" w:space="0" w:color="000000"/>
+              <w:bottom w:val="single" w:sz="4" w:space="0" w:color="000000"/>
+              <w:right w:val="single" w:sz="4" w:space="0" w:color="000000"/>
+            </w:tcBorders>
+            <w:shd w:fill="auto" w:val="clear"/>
+          </w:tcPr>
+          <w:p>
+            <w:pPr>
+              <w:pStyle w:val="TableContents"/>
+              <w:jc w:val="both"/>
+              <w:rPr/>
+            </w:pPr>
+            <w:r>
+              <w:rPr/>
+            </w:r>
+          </w:p>
+        </w:tc>
+      </w:tr>
+      <w:tr>
+        <w:trPr/>
+        <w:tc>
+          <w:tcPr>
+            <w:tcW w:w="1970" w:type="dxa"/>
+            <w:tcBorders>
+              <w:top w:val="single" w:sz="4" w:space="0" w:color="000000"/>
+              <w:left w:val="single" w:sz="4" w:space="0" w:color="000000"/>
+              <w:bottom w:val="single" w:sz="4" w:space="0" w:color="000000"/>
+            </w:tcBorders>
+            <w:shd w:fill="auto" w:val="clear"/>
+          </w:tcPr>
+          <w:p>
+            <w:pPr>
+              <w:pStyle w:val="Heading3"/>
+              <w:numPr>
+                <w:ilvl w:val="0"/>
+                <w:numId w:val="0"/>
+              </w:numPr>
+              <w:ind w:left="0" w:hanging="0"/>
+              <w:jc w:val="both"/>
+              <w:rPr/>
+            </w:pPr>
+            <w:r>
+              <w:rPr>
+                <w:rFonts w:ascii="Liberation Serif" w:hAnsi="Liberation Serif"/>
+                <w:b w:val="false"/>
+                <w:bCs w:val="false"/>
+                <w:i w:val="false"/>
+                <w:iCs w:val="false"/>
+                <w:strike w:val="false"/>
+                <w:dstrike w:val="false"/>
+                <w:outline w:val="false"/>
+                <w:shadow w:val="false"/>
+                <w:color w:val="000000"/>
+                <w:sz w:val="24"/>
+                <w:szCs w:val="24"/>
+                <w:u w:val="none"/>
+              </w:rPr>
+              <w:t>AMSGrad</w:t>
+            </w:r>
+          </w:p>
+        </w:tc>
+        <w:tc>
+          <w:tcPr>
+            <w:tcW w:w="1400" w:type="dxa"/>
+            <w:tcBorders>
+              <w:top w:val="single" w:sz="4" w:space="0" w:color="000000"/>
+              <w:left w:val="single" w:sz="4" w:space="0" w:color="000000"/>
+              <w:bottom w:val="single" w:sz="4" w:space="0" w:color="000000"/>
+            </w:tcBorders>
+            <w:shd w:fill="auto" w:val="clear"/>
+          </w:tcPr>
+          <w:p>
+            <w:pPr>
+              <w:pStyle w:val="TableContents"/>
+              <w:jc w:val="both"/>
+              <w:rPr>
+                <w:rFonts w:ascii="Liberation Serif" w:hAnsi="Liberation Serif"/>
+                <w:b w:val="false"/>
+                <w:b w:val="false"/>
+                <w:bCs w:val="false"/>
+                <w:i w:val="false"/>
+                <w:i w:val="false"/>
+                <w:iCs w:val="false"/>
+                <w:strike w:val="false"/>
+                <w:dstrike w:val="false"/>
+                <w:outline w:val="false"/>
+                <w:shadow w:val="false"/>
+                <w:color w:val="000000"/>
+                <w:sz w:val="24"/>
+                <w:szCs w:val="24"/>
+                <w:u w:val="none"/>
+              </w:rPr>
+            </w:pPr>
+            <w:r>
+              <w:rPr/>
+            </w:r>
+          </w:p>
+        </w:tc>
+        <w:tc>
+          <w:tcPr>
+            <w:tcW w:w="1399" w:type="dxa"/>
+            <w:tcBorders>
+              <w:top w:val="single" w:sz="4" w:space="0" w:color="000000"/>
+              <w:left w:val="single" w:sz="4" w:space="0" w:color="000000"/>
+              <w:bottom w:val="single" w:sz="4" w:space="0" w:color="000000"/>
+              <w:right w:val="single" w:sz="4" w:space="0" w:color="000000"/>
+            </w:tcBorders>
+            <w:shd w:fill="auto" w:val="clear"/>
+          </w:tcPr>
+          <w:p>
+            <w:pPr>
+              <w:pStyle w:val="TableContents"/>
+              <w:jc w:val="both"/>
+              <w:rPr/>
+            </w:pPr>
+            <w:r>
+              <w:rPr/>
+            </w:r>
+          </w:p>
+        </w:tc>
+      </w:tr>
+      <w:tr>
+        <w:trPr/>
+        <w:tc>
+          <w:tcPr>
+            <w:tcW w:w="1970" w:type="dxa"/>
+            <w:tcBorders>
+              <w:left w:val="single" w:sz="4" w:space="0" w:color="000000"/>
+              <w:bottom w:val="single" w:sz="4" w:space="0" w:color="000000"/>
+            </w:tcBorders>
+            <w:shd w:fill="auto" w:val="clear"/>
+          </w:tcPr>
+          <w:p>
+            <w:pPr>
+              <w:pStyle w:val="Heading3"/>
+              <w:numPr>
+                <w:ilvl w:val="0"/>
+                <w:numId w:val="0"/>
+              </w:numPr>
+              <w:ind w:left="0" w:hanging="0"/>
+              <w:jc w:val="both"/>
+              <w:rPr>
+                <w:i w:val="false"/>
+                <w:i w:val="false"/>
+                <w:iCs w:val="false"/>
+                <w:sz w:val="24"/>
+                <w:szCs w:val="24"/>
+              </w:rPr>
+            </w:pPr>
+            <w:r>
+              <w:rPr>
+                <w:i w:val="false"/>
+                <w:iCs w:val="false"/>
+                <w:sz w:val="24"/>
+                <w:szCs w:val="24"/>
+              </w:rPr>
+              <w:t>Nadam</w:t>
+            </w:r>
+          </w:p>
+        </w:tc>
+        <w:tc>
+          <w:tcPr>
+            <w:tcW w:w="1400" w:type="dxa"/>
+            <w:tcBorders>
+              <w:left w:val="single" w:sz="4" w:space="0" w:color="000000"/>
+              <w:bottom w:val="single" w:sz="4" w:space="0" w:color="000000"/>
+            </w:tcBorders>
+            <w:shd w:fill="auto" w:val="clear"/>
+          </w:tcPr>
+          <w:p>
+            <w:pPr>
+              <w:pStyle w:val="TableContents"/>
+              <w:jc w:val="both"/>
+              <w:rPr>
+                <w:sz w:val="24"/>
+                <w:szCs w:val="24"/>
+              </w:rPr>
+            </w:pPr>
+            <w:r>
+              <w:rPr>
+                <w:sz w:val="24"/>
+                <w:szCs w:val="24"/>
+              </w:rPr>
+            </w:r>
+          </w:p>
+        </w:tc>
+        <w:tc>
+          <w:tcPr>
+            <w:tcW w:w="1399" w:type="dxa"/>
+            <w:tcBorders>
+              <w:left w:val="single" w:sz="4" w:space="0" w:color="000000"/>
+              <w:bottom w:val="single" w:sz="4" w:space="0" w:color="000000"/>
+              <w:right w:val="single" w:sz="4" w:space="0" w:color="000000"/>
+            </w:tcBorders>
+            <w:shd w:fill="auto" w:val="clear"/>
+          </w:tcPr>
+          <w:p>
+            <w:pPr>
+              <w:pStyle w:val="TableContents"/>
+              <w:jc w:val="both"/>
+              <w:rPr>
+                <w:sz w:val="24"/>
+                <w:szCs w:val="24"/>
+              </w:rPr>
+            </w:pPr>
+            <w:r>
+              <w:rPr>
+                <w:sz w:val="24"/>
+                <w:szCs w:val="24"/>
+              </w:rPr>
+            </w:r>
+          </w:p>
+        </w:tc>
+      </w:tr>
+      <w:tr>
+        <w:trPr/>
+        <w:tc>
+          <w:tcPr>
+            <w:tcW w:w="1970" w:type="dxa"/>
+            <w:tcBorders>
+              <w:left w:val="single" w:sz="4" w:space="0" w:color="000000"/>
+              <w:bottom w:val="single" w:sz="4" w:space="0" w:color="000000"/>
+            </w:tcBorders>
+            <w:shd w:fill="auto" w:val="clear"/>
+          </w:tcPr>
+          <w:p>
+            <w:pPr>
+              <w:pStyle w:val="Heading3"/>
+              <w:numPr>
+                <w:ilvl w:val="0"/>
+                <w:numId w:val="0"/>
+              </w:numPr>
+              <w:ind w:left="0" w:hanging="0"/>
+              <w:jc w:val="both"/>
+              <w:rPr>
+                <w:sz w:val="24"/>
+                <w:szCs w:val="24"/>
+              </w:rPr>
+            </w:pPr>
+            <w:r>
+              <w:rPr>
+                <w:sz w:val="24"/>
+                <w:szCs w:val="24"/>
+              </w:rPr>
+              <w:t>RMS</w:t>
+            </w:r>
+            <w:r>
+              <w:rPr>
+                <w:sz w:val="24"/>
+                <w:szCs w:val="24"/>
+              </w:rPr>
+              <w:t>prop</w:t>
+            </w:r>
+          </w:p>
+        </w:tc>
+        <w:tc>
+          <w:tcPr>
+            <w:tcW w:w="1400" w:type="dxa"/>
+            <w:tcBorders>
+              <w:left w:val="single" w:sz="4" w:space="0" w:color="000000"/>
+              <w:bottom w:val="single" w:sz="4" w:space="0" w:color="000000"/>
+            </w:tcBorders>
+            <w:shd w:fill="auto" w:val="clear"/>
+          </w:tcPr>
+          <w:p>
+            <w:pPr>
+              <w:pStyle w:val="TableContents"/>
+              <w:jc w:val="both"/>
+              <w:rPr>
+                <w:sz w:val="24"/>
+                <w:szCs w:val="24"/>
+              </w:rPr>
+            </w:pPr>
+            <w:r>
+              <w:rPr>
+                <w:sz w:val="24"/>
+                <w:szCs w:val="24"/>
+              </w:rPr>
+            </w:r>
+          </w:p>
+        </w:tc>
+        <w:tc>
+          <w:tcPr>
+            <w:tcW w:w="1399" w:type="dxa"/>
+            <w:tcBorders>
+              <w:left w:val="single" w:sz="4" w:space="0" w:color="000000"/>
+              <w:bottom w:val="single" w:sz="4" w:space="0" w:color="000000"/>
+              <w:right w:val="single" w:sz="4" w:space="0" w:color="000000"/>
+            </w:tcBorders>
+            <w:shd w:fill="auto" w:val="clear"/>
+          </w:tcPr>
+          <w:p>
+            <w:pPr>
+              <w:pStyle w:val="TableContents"/>
+              <w:jc w:val="both"/>
+              <w:rPr>
+                <w:sz w:val="24"/>
+                <w:szCs w:val="24"/>
+              </w:rPr>
+            </w:pPr>
+            <w:r>
+              <w:rPr>
+                <w:sz w:val="24"/>
+                <w:szCs w:val="24"/>
+              </w:rPr>
+            </w:r>
+          </w:p>
+        </w:tc>
+      </w:tr>
+      <w:tr>
+        <w:trPr/>
+        <w:tc>
+          <w:tcPr>
+            <w:tcW w:w="1970" w:type="dxa"/>
+            <w:tcBorders>
+              <w:left w:val="single" w:sz="4" w:space="0" w:color="000000"/>
+              <w:bottom w:val="single" w:sz="4" w:space="0" w:color="000000"/>
+            </w:tcBorders>
+            <w:shd w:fill="auto" w:val="clear"/>
+          </w:tcPr>
+          <w:p>
+            <w:pPr>
+              <w:pStyle w:val="Heading3"/>
+              <w:numPr>
+                <w:ilvl w:val="0"/>
+                <w:numId w:val="0"/>
+              </w:numPr>
+              <w:ind w:left="0" w:hanging="0"/>
+              <w:jc w:val="both"/>
+              <w:rPr>
+                <w:sz w:val="24"/>
+                <w:szCs w:val="24"/>
+              </w:rPr>
+            </w:pPr>
+            <w:r>
+              <w:rPr>
+                <w:sz w:val="24"/>
+                <w:szCs w:val="24"/>
+              </w:rPr>
+              <w:t>SGD</w:t>
+            </w:r>
+          </w:p>
+        </w:tc>
+        <w:tc>
+          <w:tcPr>
+            <w:tcW w:w="1400" w:type="dxa"/>
+            <w:tcBorders>
+              <w:left w:val="single" w:sz="4" w:space="0" w:color="000000"/>
+              <w:bottom w:val="single" w:sz="4" w:space="0" w:color="000000"/>
+            </w:tcBorders>
+            <w:shd w:fill="auto" w:val="clear"/>
+          </w:tcPr>
+          <w:p>
+            <w:pPr>
+              <w:pStyle w:val="TableContents"/>
+              <w:jc w:val="both"/>
+              <w:rPr>
+                <w:sz w:val="24"/>
+                <w:szCs w:val="24"/>
+              </w:rPr>
+            </w:pPr>
+            <w:r>
+              <w:rPr>
+                <w:sz w:val="24"/>
+                <w:szCs w:val="24"/>
+              </w:rPr>
+            </w:r>
+          </w:p>
+        </w:tc>
+        <w:tc>
+          <w:tcPr>
+            <w:tcW w:w="1399" w:type="dxa"/>
+            <w:tcBorders>
+              <w:left w:val="single" w:sz="4" w:space="0" w:color="000000"/>
+              <w:bottom w:val="single" w:sz="4" w:space="0" w:color="000000"/>
+              <w:right w:val="single" w:sz="4" w:space="0" w:color="000000"/>
+            </w:tcBorders>
+            <w:shd w:fill="auto" w:val="clear"/>
+          </w:tcPr>
+          <w:p>
+            <w:pPr>
+              <w:pStyle w:val="TableContents"/>
+              <w:jc w:val="both"/>
+              <w:rPr>
+                <w:sz w:val="24"/>
+                <w:szCs w:val="24"/>
+              </w:rPr>
+            </w:pPr>
+            <w:r>
+              <w:rPr>
+                <w:sz w:val="24"/>
+                <w:szCs w:val="24"/>
+              </w:rPr>
+            </w:r>
+          </w:p>
+        </w:tc>
+      </w:tr>
+    </w:tbl>
+    <w:p>
+      <w:pPr>
+        <w:pStyle w:val="Normal"/>
+        <w:tabs>
+          <w:tab w:val="clear" w:pos="720"/>
+          <w:tab w:val="left" w:pos="304" w:leader="none"/>
+        </w:tabs>
+        <w:spacing w:before="0" w:after="0"/>
+        <w:ind w:hanging="0"/>
+        <w:jc w:val="center"/>
+        <w:rPr/>
+      </w:pPr>
+      <w:r>
+        <w:rPr>
+          <w:i/>
+          <w:color w:val="000000" w:themeColor="text1"/>
+          <w:sz w:val="24"/>
+          <w:szCs w:val="24"/>
+        </w:rPr>
+        <w:t xml:space="preserve">Table.1. </w:t>
+      </w:r>
+      <w:r>
+        <w:rPr>
+          <w:rFonts w:eastAsia="Arial" w:cs="Arial"/>
+          <w:b w:val="false"/>
+          <w:bCs w:val="false"/>
+          <w:i/>
+          <w:iCs/>
+          <w:color w:val="000000" w:themeColor="text1"/>
+          <w:sz w:val="24"/>
+          <w:szCs w:val="24"/>
+        </w:rPr>
+        <w:t xml:space="preserve">Prediction Accuracy </w:t>
+      </w:r>
+      <w:r>
+        <w:rPr>
+          <w:rFonts w:eastAsia="Arial" w:cs="Arial"/>
+          <w:b w:val="false"/>
+          <w:bCs w:val="false"/>
+          <w:i/>
+          <w:iCs/>
+          <w:color w:val="000000" w:themeColor="text1"/>
+          <w:sz w:val="24"/>
+          <w:szCs w:val="24"/>
+        </w:rPr>
+        <w:t xml:space="preserve">and CV Accuracy </w:t>
+      </w:r>
+      <w:r>
+        <w:rPr>
+          <w:rFonts w:eastAsia="Arial" w:cs="Arial"/>
+          <w:b w:val="false"/>
+          <w:bCs w:val="false"/>
+          <w:i/>
+          <w:iCs/>
+          <w:color w:val="000000" w:themeColor="text1"/>
+          <w:sz w:val="24"/>
+          <w:szCs w:val="24"/>
+        </w:rPr>
+        <w:t>of different classification models</w:t>
+      </w:r>
+    </w:p>
+    <w:p>
+      <w:pPr>
+        <w:pStyle w:val="Normal"/>
+        <w:ind w:hanging="0"/>
+        <w:jc w:val="both"/>
+        <w:rPr>
+          <w:color w:val="000000" w:themeColor="text1"/>
+          <w:sz w:val="24"/>
+          <w:szCs w:val="24"/>
+        </w:rPr>
+      </w:pPr>
+      <w:r>
+        <w:rPr>
+          <w:color w:val="000000" w:themeColor="text1"/>
+          <w:sz w:val="24"/>
+          <w:szCs w:val="24"/>
+        </w:rPr>
+      </w:r>
+    </w:p>
+    <w:p>
+      <w:pPr>
+        <w:pStyle w:val="Normal"/>
+        <w:ind w:hanging="0"/>
+        <w:jc w:val="both"/>
+        <w:rPr/>
+      </w:pPr>
+      <w:r>
+        <w:rPr>
+          <w:color w:val="000000" w:themeColor="text1"/>
+          <w:sz w:val="24"/>
+          <w:szCs w:val="24"/>
+        </w:rPr>
+        <w:t>And t</w:t>
+      </w:r>
+      <w:r>
+        <w:rPr>
+          <w:color w:val="000000" w:themeColor="text1"/>
+          <w:sz w:val="24"/>
+          <w:szCs w:val="24"/>
+        </w:rPr>
+        <w:t xml:space="preserve">he table </w:t>
+      </w:r>
+      <w:r>
+        <w:rPr>
+          <w:color w:val="000000" w:themeColor="text1"/>
+          <w:sz w:val="24"/>
+          <w:szCs w:val="24"/>
+        </w:rPr>
+        <w:t>below shows</w:t>
+      </w:r>
+      <w:r>
+        <w:rPr>
+          <w:color w:val="000000" w:themeColor="text1"/>
+          <w:sz w:val="24"/>
+          <w:szCs w:val="24"/>
+        </w:rPr>
+        <w:t xml:space="preserve"> the prediction accuracy of the </w:t>
+      </w:r>
+      <w:r>
+        <w:rPr>
+          <w:color w:val="000000" w:themeColor="text1"/>
+          <w:sz w:val="24"/>
+          <w:szCs w:val="24"/>
+        </w:rPr>
+        <w:t>four different classification</w:t>
+      </w:r>
+      <w:r>
+        <w:rPr>
+          <w:color w:val="000000" w:themeColor="text1"/>
+          <w:sz w:val="24"/>
+          <w:szCs w:val="24"/>
+        </w:rPr>
+        <w:t xml:space="preserve"> algorithms</w:t>
+      </w:r>
+      <w:r>
+        <w:rPr>
+          <w:color w:val="000000" w:themeColor="text1"/>
+          <w:sz w:val="24"/>
+          <w:szCs w:val="24"/>
+        </w:rPr>
+        <w:t xml:space="preserve"> we have used in </w:t>
+      </w:r>
+      <w:r>
+        <w:rPr>
+          <w:color w:val="000000" w:themeColor="text1"/>
+          <w:sz w:val="24"/>
+          <w:szCs w:val="24"/>
+        </w:rPr>
+        <w:t>our previous</w:t>
+      </w:r>
+      <w:r>
+        <w:rPr>
+          <w:color w:val="000000" w:themeColor="text1"/>
+          <w:sz w:val="24"/>
+          <w:szCs w:val="24"/>
+        </w:rPr>
+        <w:t xml:space="preserve"> project.</w:t>
+      </w:r>
+    </w:p>
+    <w:p>
+      <w:pPr>
+        <w:pStyle w:val="Normal"/>
+        <w:ind w:hanging="0"/>
+        <w:jc w:val="both"/>
+        <w:rPr>
+          <w:color w:val="000000" w:themeColor="text1"/>
+          <w:sz w:val="24"/>
+          <w:szCs w:val="24"/>
+        </w:rPr>
+      </w:pPr>
+      <w:r>
+        <w:rPr>
+          <w:color w:val="000000" w:themeColor="text1"/>
+          <w:sz w:val="24"/>
+          <w:szCs w:val="24"/>
+        </w:rPr>
+      </w:r>
+    </w:p>
+    <w:tbl>
+      <w:tblPr>
+        <w:tblW w:w="4770" w:type="dxa"/>
+        <w:jc w:val="left"/>
+        <w:tblInd w:w="0" w:type="dxa"/>
+        <w:tblCellMar>
+          <w:top w:w="55" w:type="dxa"/>
+          <w:left w:w="55" w:type="dxa"/>
+          <w:bottom w:w="55" w:type="dxa"/>
+          <w:right w:w="55" w:type="dxa"/>
+        </w:tblCellMar>
+      </w:tblPr>
+      <w:tblGrid>
+        <w:gridCol w:w="1970"/>
+        <w:gridCol w:w="2099"/>
+      </w:tblGrid>
+      <w:tr>
+        <w:trPr/>
+        <w:tc>
+          <w:tcPr>
+            <w:tcW w:w="1970" w:type="dxa"/>
+            <w:tcBorders>
+              <w:top w:val="single" w:sz="4" w:space="0" w:color="000000"/>
+              <w:left w:val="single" w:sz="4" w:space="0" w:color="000000"/>
+              <w:bottom w:val="single" w:sz="4" w:space="0" w:color="000000"/>
+            </w:tcBorders>
+            <w:shd w:fill="auto" w:val="clear"/>
+          </w:tcPr>
+          <w:p>
+            <w:pPr>
+              <w:pStyle w:val="TableContents"/>
+              <w:jc w:val="both"/>
+              <w:rPr>
+                <w:rFonts w:ascii="Times New Roman" w:hAnsi="Times New Roman"/>
+                <w:sz w:val="24"/>
+                <w:szCs w:val="24"/>
+              </w:rPr>
+            </w:pPr>
+            <w:r>
+              <w:rPr>
+                <w:rFonts w:ascii="Times New Roman" w:hAnsi="Times New Roman"/>
+                <w:b w:val="false"/>
+                <w:bCs w:val="false"/>
+                <w:i w:val="false"/>
+                <w:iCs w:val="false"/>
+                <w:strike w:val="false"/>
+                <w:dstrike w:val="false"/>
+                <w:outline w:val="false"/>
+                <w:shadow w:val="false"/>
+                <w:color w:val="000000"/>
+                <w:sz w:val="24"/>
+                <w:szCs w:val="24"/>
+                <w:u w:val="none"/>
+              </w:rPr>
+              <w:t>Classification Model</w:t>
+            </w:r>
+          </w:p>
+        </w:tc>
+        <w:tc>
+          <w:tcPr>
+            <w:tcW w:w="2099" w:type="dxa"/>
+            <w:tcBorders>
+              <w:top w:val="single" w:sz="4" w:space="0" w:color="000000"/>
+              <w:left w:val="single" w:sz="4" w:space="0" w:color="000000"/>
+              <w:bottom w:val="single" w:sz="4" w:space="0" w:color="000000"/>
+              <w:right w:val="single" w:sz="4" w:space="0" w:color="000000"/>
+            </w:tcBorders>
+            <w:shd w:fill="auto" w:val="clear"/>
+          </w:tcPr>
+          <w:p>
+            <w:pPr>
+              <w:pStyle w:val="TableContents"/>
+              <w:jc w:val="both"/>
+              <w:rPr>
+                <w:rFonts w:ascii="Times New Roman" w:hAnsi="Times New Roman"/>
+                <w:sz w:val="24"/>
+                <w:szCs w:val="24"/>
+              </w:rPr>
+            </w:pPr>
+            <w:r>
+              <w:rPr>
+                <w:rFonts w:ascii="Times New Roman" w:hAnsi="Times New Roman"/>
                 <w:b w:val="false"/>
                 <w:bCs w:val="false"/>
                 <w:i w:val="false"/>
@@ -4110,7 +6396,7 @@
         <w:trPr/>
         <w:tc>
           <w:tcPr>
-            <w:tcW w:w="2789" w:type="dxa"/>
+            <w:tcW w:w="1970" w:type="dxa"/>
             <w:tcBorders>
               <w:top w:val="single" w:sz="4" w:space="0" w:color="000000"/>
               <w:left w:val="single" w:sz="4" w:space="0" w:color="000000"/>
@@ -4146,28 +6432,13 @@
               </w:rPr>
             </w:pPr>
             <w:r>
-              <w:rPr>
-                <w:rFonts w:ascii="Liberation Serif" w:hAnsi="Liberation Serif"/>
-                <w:b w:val="false"/>
-                <w:bCs w:val="false"/>
-                <w:i w:val="false"/>
-                <w:iCs w:val="false"/>
-                <w:strike w:val="false"/>
-                <w:dstrike w:val="false"/>
-                <w:outline w:val="false"/>
-                <w:shadow w:val="false"/>
-                <w:color w:val="000000"/>
-                <w:sz w:val="24"/>
-                <w:szCs w:val="24"/>
-                <w:u w:val="none"/>
-              </w:rPr>
-              <w:t>Decision Tree Model with rpart</w:t>
+              <w:rPr/>
             </w:r>
           </w:p>
         </w:tc>
         <w:tc>
           <w:tcPr>
-            <w:tcW w:w="1980" w:type="dxa"/>
+            <w:tcW w:w="2099" w:type="dxa"/>
             <w:tcBorders>
               <w:top w:val="single" w:sz="4" w:space="0" w:color="000000"/>
               <w:left w:val="single" w:sz="4" w:space="0" w:color="000000"/>
@@ -4199,22 +6470,7 @@
               </w:rPr>
             </w:pPr>
             <w:r>
-              <w:rPr>
-                <w:rFonts w:ascii="Liberation Serif" w:hAnsi="Liberation Serif"/>
-                <w:b w:val="false"/>
-                <w:bCs w:val="false"/>
-                <w:i w:val="false"/>
-                <w:iCs w:val="false"/>
-                <w:strike w:val="false"/>
-                <w:dstrike w:val="false"/>
-                <w:outline w:val="false"/>
-                <w:shadow w:val="false"/>
-                <w:color w:val="000000"/>
-                <w:sz w:val="24"/>
-                <w:szCs w:val="24"/>
-                <w:u w:val="none"/>
-              </w:rPr>
-              <w:t>0.8816</w:t>
+              <w:rPr/>
             </w:r>
           </w:p>
         </w:tc>
@@ -4223,7 +6479,7 @@
         <w:trPr/>
         <w:tc>
           <w:tcPr>
-            <w:tcW w:w="2789" w:type="dxa"/>
+            <w:tcW w:w="1970" w:type="dxa"/>
             <w:tcBorders>
               <w:top w:val="single" w:sz="4" w:space="0" w:color="000000"/>
               <w:left w:val="single" w:sz="4" w:space="0" w:color="000000"/>
@@ -4259,28 +6515,13 @@
               </w:rPr>
             </w:pPr>
             <w:r>
-              <w:rPr>
-                <w:rFonts w:ascii="Liberation Serif" w:hAnsi="Liberation Serif"/>
-                <w:b w:val="false"/>
-                <w:bCs w:val="false"/>
-                <w:i w:val="false"/>
-                <w:iCs w:val="false"/>
-                <w:strike w:val="false"/>
-                <w:dstrike w:val="false"/>
-                <w:outline w:val="false"/>
-                <w:shadow w:val="false"/>
-                <w:color w:val="000000"/>
-                <w:sz w:val="24"/>
-                <w:szCs w:val="24"/>
-                <w:u w:val="none"/>
-              </w:rPr>
-              <w:t>Decision Tree Model with C5.0</w:t>
+              <w:rPr/>
             </w:r>
           </w:p>
         </w:tc>
         <w:tc>
           <w:tcPr>
-            <w:tcW w:w="1980" w:type="dxa"/>
+            <w:tcW w:w="2099" w:type="dxa"/>
             <w:tcBorders>
               <w:top w:val="single" w:sz="4" w:space="0" w:color="000000"/>
               <w:left w:val="single" w:sz="4" w:space="0" w:color="000000"/>
@@ -4312,22 +6553,7 @@
               </w:rPr>
             </w:pPr>
             <w:r>
-              <w:rPr>
-                <w:rFonts w:ascii="Liberation Serif" w:hAnsi="Liberation Serif"/>
-                <w:b w:val="false"/>
-                <w:bCs w:val="false"/>
-                <w:i w:val="false"/>
-                <w:iCs w:val="false"/>
-                <w:strike w:val="false"/>
-                <w:dstrike w:val="false"/>
-                <w:outline w:val="false"/>
-                <w:shadow w:val="false"/>
-                <w:color w:val="000000"/>
-                <w:sz w:val="24"/>
-                <w:szCs w:val="24"/>
-                <w:u w:val="none"/>
-              </w:rPr>
-              <w:t>0.8903</w:t>
+              <w:rPr/>
             </w:r>
           </w:p>
         </w:tc>
@@ -4336,7 +6562,7 @@
         <w:trPr/>
         <w:tc>
           <w:tcPr>
-            <w:tcW w:w="2789" w:type="dxa"/>
+            <w:tcW w:w="1970" w:type="dxa"/>
             <w:tcBorders>
               <w:top w:val="single" w:sz="4" w:space="0" w:color="000000"/>
               <w:left w:val="single" w:sz="4" w:space="0" w:color="000000"/>
@@ -4372,28 +6598,13 @@
               </w:rPr>
             </w:pPr>
             <w:r>
-              <w:rPr>
-                <w:rFonts w:ascii="Liberation Serif" w:hAnsi="Liberation Serif"/>
-                <w:b w:val="false"/>
-                <w:bCs w:val="false"/>
-                <w:i w:val="false"/>
-                <w:iCs w:val="false"/>
-                <w:strike w:val="false"/>
-                <w:dstrike w:val="false"/>
-                <w:outline w:val="false"/>
-                <w:shadow w:val="false"/>
-                <w:color w:val="000000"/>
-                <w:sz w:val="24"/>
-                <w:szCs w:val="24"/>
-                <w:u w:val="none"/>
-              </w:rPr>
-              <w:t>Random Forest Model</w:t>
+              <w:rPr/>
             </w:r>
           </w:p>
         </w:tc>
         <w:tc>
           <w:tcPr>
-            <w:tcW w:w="1980" w:type="dxa"/>
+            <w:tcW w:w="2099" w:type="dxa"/>
             <w:tcBorders>
               <w:top w:val="single" w:sz="4" w:space="0" w:color="000000"/>
               <w:left w:val="single" w:sz="4" w:space="0" w:color="000000"/>
@@ -4425,22 +6636,7 @@
               </w:rPr>
             </w:pPr>
             <w:r>
-              <w:rPr>
-                <w:rFonts w:ascii="Liberation Serif" w:hAnsi="Liberation Serif"/>
-                <w:b w:val="false"/>
-                <w:bCs w:val="false"/>
-                <w:i w:val="false"/>
-                <w:iCs w:val="false"/>
-                <w:strike w:val="false"/>
-                <w:dstrike w:val="false"/>
-                <w:outline w:val="false"/>
-                <w:shadow w:val="false"/>
-                <w:color w:val="000000"/>
-                <w:sz w:val="24"/>
-                <w:szCs w:val="24"/>
-                <w:u w:val="none"/>
-              </w:rPr>
-              <w:t>0.8922</w:t>
+              <w:rPr/>
             </w:r>
           </w:p>
         </w:tc>
@@ -4449,7 +6645,7 @@
         <w:trPr/>
         <w:tc>
           <w:tcPr>
-            <w:tcW w:w="2789" w:type="dxa"/>
+            <w:tcW w:w="1970" w:type="dxa"/>
             <w:tcBorders>
               <w:top w:val="single" w:sz="4" w:space="0" w:color="000000"/>
               <w:left w:val="single" w:sz="4" w:space="0" w:color="000000"/>
@@ -4485,28 +6681,13 @@
               </w:rPr>
             </w:pPr>
             <w:r>
-              <w:rPr>
-                <w:rFonts w:ascii="Liberation Serif" w:hAnsi="Liberation Serif"/>
-                <w:b w:val="false"/>
-                <w:bCs w:val="false"/>
-                <w:i w:val="false"/>
-                <w:iCs w:val="false"/>
-                <w:strike w:val="false"/>
-                <w:dstrike w:val="false"/>
-                <w:outline w:val="false"/>
-                <w:shadow w:val="false"/>
-                <w:color w:val="000000"/>
-                <w:sz w:val="24"/>
-                <w:szCs w:val="24"/>
-                <w:u w:val="none"/>
-              </w:rPr>
-              <w:t>eXtreme Gradient Boosting (XGBoost).</w:t>
+              <w:rPr/>
             </w:r>
           </w:p>
         </w:tc>
         <w:tc>
           <w:tcPr>
-            <w:tcW w:w="1980" w:type="dxa"/>
+            <w:tcW w:w="2099" w:type="dxa"/>
             <w:tcBorders>
               <w:top w:val="single" w:sz="4" w:space="0" w:color="000000"/>
               <w:left w:val="single" w:sz="4" w:space="0" w:color="000000"/>
@@ -4538,22 +6719,7 @@
               </w:rPr>
             </w:pPr>
             <w:r>
-              <w:rPr>
-                <w:rFonts w:ascii="Liberation Serif" w:hAnsi="Liberation Serif"/>
-                <w:b w:val="false"/>
-                <w:bCs w:val="false"/>
-                <w:i w:val="false"/>
-                <w:iCs w:val="false"/>
-                <w:strike w:val="false"/>
-                <w:dstrike w:val="false"/>
-                <w:outline w:val="false"/>
-                <w:shadow w:val="false"/>
-                <w:color w:val="000000"/>
-                <w:sz w:val="24"/>
-                <w:szCs w:val="24"/>
-                <w:u w:val="none"/>
-              </w:rPr>
-              <w:t>0.8966</w:t>
+              <w:rPr/>
             </w:r>
           </w:p>
         </w:tc>
@@ -4569,7 +6735,11 @@
         <w:spacing w:before="0" w:after="0"/>
         <w:ind w:hanging="0"/>
         <w:jc w:val="center"/>
-        <w:rPr/>
+        <w:rPr>
+          <w:color w:val="000000" w:themeColor="text1"/>
+          <w:sz w:val="24"/>
+          <w:szCs w:val="24"/>
+        </w:rPr>
       </w:pPr>
       <w:r>
         <w:rPr>
@@ -4578,7 +6748,25 @@
           <w:sz w:val="24"/>
           <w:szCs w:val="24"/>
         </w:rPr>
-        <w:t xml:space="preserve">Table.1. </w:t>
+        <w:t>Table.</w:t>
+      </w:r>
+      <w:r>
+        <w:rPr>
+          <w:i/>
+          <w:color w:val="000000" w:themeColor="text1"/>
+          <w:sz w:val="24"/>
+          <w:szCs w:val="24"/>
+        </w:rPr>
+        <w:t>2</w:t>
+      </w:r>
+      <w:r>
+        <w:rPr>
+          <w:i/>
+          <w:color w:val="000000" w:themeColor="text1"/>
+          <w:sz w:val="24"/>
+          <w:szCs w:val="24"/>
+        </w:rPr>
+        <w:t xml:space="preserve">. </w:t>
       </w:r>
       <w:r>
         <w:rPr>
@@ -4706,7 +6894,7 @@
           <w:sz w:val="24"/>
           <w:szCs w:val="24"/>
         </w:rPr>
-        <w:t xml:space="preserve"> the top performing algorithms. Even though the differences in all the metric values are infinitesimal, we will choose XGBoost in terms of predicted accuracy and   </w:t>
+        <w:t xml:space="preserve"> the top performing algorithms. Even though the differences in all the metric values are infinitesimal, we will choose XGBoost in terms of predicted accuracy and </w:t>
       </w:r>
       <w:r>
         <w:rPr>
@@ -5270,24 +7458,7 @@
         </w:tabs>
         <w:ind w:left="0" w:firstLine="180"/>
       </w:pPr>
-      <w:rPr>
-        <w:smallCaps w:val="false"/>
-        <w:caps w:val="false"/>
-        <w:dstrike w:val="false"/>
-        <w:strike w:val="false"/>
-        <w:vertAlign w:val="baseline"/>
-        <w:position w:val="0"/>
-        <w:sz w:val="24"/>
-        <w:sz w:val="24"/>
-        <w:i/>
-        <w:b w:val="false"/>
-        <w:szCs w:val="20"/>
-        <w:iCs/>
-        <w:bCs w:val="false"/>
-        <w:vanish w:val="false"/>
-        <w:rFonts w:cs="Times New Roman"/>
-        <w:color w:val="auto"/>
-      </w:rPr>
+      <w:rPr/>
     </w:lvl>
     <w:lvl w:ilvl="3">
       <w:start w:val="1"/>
@@ -5946,6 +8117,135 @@
       </w:pPr>
     </w:lvl>
   </w:abstractNum>
+  <w:abstractNum w:abstractNumId="6">
+    <w:lvl w:ilvl="0">
+      <w:start w:val="1"/>
+      <w:numFmt w:val="decimal"/>
+      <w:lvlText w:val="%1)"/>
+      <w:lvlJc w:val="center"/>
+      <w:pPr>
+        <w:tabs>
+          <w:tab w:val="num" w:pos="576"/>
+        </w:tabs>
+        <w:ind w:left="0" w:firstLine="216"/>
+      </w:pPr>
+      <w:rPr/>
+    </w:lvl>
+    <w:lvl w:ilvl="1">
+      <w:start w:val="1"/>
+      <w:numFmt w:val="upperLetter"/>
+      <w:lvlText w:val="%2."/>
+      <w:lvlJc w:val="left"/>
+      <w:pPr>
+        <w:tabs>
+          <w:tab w:val="num" w:pos="2344"/>
+        </w:tabs>
+        <w:ind w:left="2272" w:hanging="288"/>
+      </w:pPr>
+      <w:rPr>
+        <w:smallCaps w:val="false"/>
+        <w:caps w:val="false"/>
+        <w:dstrike w:val="false"/>
+        <w:strike w:val="false"/>
+        <w:vertAlign w:val="baseline"/>
+        <w:position w:val="0"/>
+        <w:sz w:val="20"/>
+        <w:sz w:val="20"/>
+        <w:i/>
+        <w:b w:val="false"/>
+        <w:szCs w:val="20"/>
+        <w:iCs/>
+        <w:bCs w:val="false"/>
+        <w:vanish w:val="false"/>
+        <w:rFonts w:cs="Times New Roman"/>
+        <w:color w:val="auto"/>
+      </w:rPr>
+    </w:lvl>
+    <w:lvl w:ilvl="2">
+      <w:start w:val="1"/>
+      <w:numFmt w:val="decimal"/>
+      <w:lvlText w:val="%3)"/>
+      <w:lvlJc w:val="left"/>
+      <w:pPr>
+        <w:tabs>
+          <w:tab w:val="num" w:pos="540"/>
+        </w:tabs>
+        <w:ind w:left="0" w:firstLine="180"/>
+      </w:pPr>
+      <w:rPr/>
+    </w:lvl>
+    <w:lvl w:ilvl="3">
+      <w:start w:val="1"/>
+      <w:numFmt w:val="lowerLetter"/>
+      <w:lvlText w:val="%4)"/>
+      <w:lvlJc w:val="left"/>
+      <w:pPr>
+        <w:tabs>
+          <w:tab w:val="num" w:pos="630"/>
+        </w:tabs>
+        <w:ind w:left="0" w:firstLine="360"/>
+      </w:pPr>
+      <w:rPr>
+        <w:sz w:val="20"/>
+        <w:i/>
+        <w:b/>
+        <w:szCs w:val="20"/>
+        <w:iCs/>
+        <w:bCs w:val="false"/>
+        <w:rFonts w:cs="Times New Roman"/>
+      </w:rPr>
+    </w:lvl>
+    <w:lvl w:ilvl="4">
+      <w:start w:val="1"/>
+      <w:numFmt w:val="none"/>
+      <w:suff w:val="nothing"/>
+      <w:lvlText w:val=""/>
+      <w:lvlJc w:val="left"/>
+      <w:pPr>
+        <w:ind w:left="0" w:hanging="0"/>
+      </w:pPr>
+    </w:lvl>
+    <w:lvl w:ilvl="5">
+      <w:start w:val="1"/>
+      <w:numFmt w:val="none"/>
+      <w:suff w:val="nothing"/>
+      <w:lvlText w:val=""/>
+      <w:lvlJc w:val="left"/>
+      <w:pPr>
+        <w:ind w:left="0" w:hanging="0"/>
+      </w:pPr>
+    </w:lvl>
+    <w:lvl w:ilvl="6">
+      <w:start w:val="1"/>
+      <w:numFmt w:val="none"/>
+      <w:suff w:val="nothing"/>
+      <w:lvlText w:val=""/>
+      <w:lvlJc w:val="left"/>
+      <w:pPr>
+        <w:ind w:left="0" w:hanging="0"/>
+      </w:pPr>
+    </w:lvl>
+    <w:lvl w:ilvl="7">
+      <w:start w:val="1"/>
+      <w:numFmt w:val="none"/>
+      <w:suff w:val="nothing"/>
+      <w:lvlText w:val=""/>
+      <w:lvlJc w:val="left"/>
+      <w:pPr>
+        <w:ind w:left="0" w:hanging="0"/>
+      </w:pPr>
+    </w:lvl>
+    <w:lvl w:ilvl="8">
+      <w:start w:val="1"/>
+      <w:numFmt w:val="none"/>
+      <w:suff w:val="nothing"/>
+      <w:lvlText w:val=""/>
+      <w:lvlJc w:val="left"/>
+      <w:pPr>
+        <w:ind w:left="0" w:hanging="0"/>
+      </w:pPr>
+    </w:lvl>
+  </w:abstractNum>
   <w:num w:numId="1">
     <w:abstractNumId w:val="1"/>
   </w:num>
@@ -5960,6 +8260,9 @@
   </w:num>
   <w:num w:numId="5">
     <w:abstractNumId w:val="5"/>
+  </w:num>
+  <w:num w:numId="6">
+    <w:abstractNumId w:val="6"/>
   </w:num>
 </w:numbering>
 </file>

</xml_diff>